<commit_message>
Doc file for Part 1 finalised.
</commit_message>
<xml_diff>
--- a/AS03/DOCS/AS03_Part01.docx
+++ b/AS03/DOCS/AS03_Part01.docx
@@ -2,11 +2,312 @@
 <file path=word/document.xml><?xml version="1.0" encoding="utf-8"?>
 <w:document xmlns:wpc="http://schemas.microsoft.com/office/word/2010/wordprocessingCanvas" xmlns:cx="http://schemas.microsoft.com/office/drawing/2014/chartex" xmlns:cx1="http://schemas.microsoft.com/office/drawing/2015/9/8/chartex" xmlns:cx2="http://schemas.microsoft.com/office/drawing/2015/10/21/chartex" xmlns:cx3="http://schemas.microsoft.com/office/drawing/2016/5/9/chartex" xmlns:cx4="http://schemas.microsoft.com/office/drawing/2016/5/10/chartex" xmlns:cx5="http://schemas.microsoft.com/office/drawing/2016/5/11/chartex" xmlns:cx6="http://schemas.microsoft.com/office/drawing/2016/5/12/chartex" xmlns:cx7="http://schemas.microsoft.com/office/drawing/2016/5/13/chartex" xmlns:cx8="http://schemas.microsoft.com/office/drawing/2016/5/14/chartex" xmlns:mc="http://schemas.openxmlformats.org/markup-compatibility/2006" xmlns:aink="http://schemas.microsoft.com/office/drawing/2016/ink" xmlns:am3d="http://schemas.microsoft.com/office/drawing/2017/model3d" xmlns:o="urn:schemas-microsoft-com:office:office" xmlns:r="http://schemas.openxmlformats.org/officeDocument/2006/relationships" xmlns:m="http://schemas.openxmlformats.org/officeDocument/2006/math" xmlns:v="urn:schemas-microsoft-com:vml" xmlns:wp14="http://schemas.microsoft.com/office/word/2010/wordprocessingDrawing" xmlns:wp="http://schemas.openxmlformats.org/drawingml/2006/wordprocessingDrawing" xmlns:w10="urn:schemas-microsoft-com:office:word" xmlns:w="http://schemas.openxmlformats.org/wordprocessingml/2006/main" xmlns:w14="http://schemas.microsoft.com/office/word/2010/wordml" xmlns:w15="http://schemas.microsoft.com/office/word/2012/wordml" xmlns:w16cid="http://schemas.microsoft.com/office/word/2016/wordml/cid" xmlns:w16se="http://schemas.microsoft.com/office/word/2015/wordml/symex" xmlns:wpg="http://schemas.microsoft.com/office/word/2010/wordprocessingGroup" xmlns:wpi="http://schemas.microsoft.com/office/word/2010/wordprocessingInk" xmlns:wne="http://schemas.microsoft.com/office/word/2006/wordml" xmlns:wps="http://schemas.microsoft.com/office/word/2010/wordprocessingShape" mc:Ignorable="w14 w15 w16se w16cid wp14">
   <w:body>
+    <w:sdt>
+      <w:sdtPr>
+        <w:id w:val="1239055114"/>
+        <w:docPartObj>
+          <w:docPartGallery w:val="Cover Pages"/>
+          <w:docPartUnique/>
+        </w:docPartObj>
+      </w:sdtPr>
+      <w:sdtContent>
+        <w:p/>
+        <w:tbl>
+          <w:tblPr>
+            <w:tblpPr w:leftFromText="187" w:rightFromText="187" w:horzAnchor="margin" w:tblpXSpec="center" w:tblpY="2881"/>
+            <w:tblW w:w="4000" w:type="pct"/>
+            <w:tblBorders>
+              <w:left w:val="single" w:sz="12" w:space="0" w:color="4472C4" w:themeColor="accent1"/>
+            </w:tblBorders>
+            <w:tblCellMar>
+              <w:left w:w="144" w:type="dxa"/>
+              <w:right w:w="115" w:type="dxa"/>
+            </w:tblCellMar>
+            <w:tblLook w:val="04A0" w:firstRow="1" w:lastRow="0" w:firstColumn="1" w:lastColumn="0" w:noHBand="0" w:noVBand="1"/>
+          </w:tblPr>
+          <w:tblGrid>
+            <w:gridCol w:w="7209"/>
+          </w:tblGrid>
+          <w:tr>
+            <w:sdt>
+              <w:sdtPr>
+                <w:rPr>
+                  <w:sz w:val="24"/>
+                  <w:szCs w:val="24"/>
+                </w:rPr>
+                <w:alias w:val="Company"/>
+                <w:id w:val="13406915"/>
+                <w:placeholder>
+                  <w:docPart w:val="012FA0D732D7486191E056F767E0B4CC"/>
+                </w:placeholder>
+                <w:dataBinding w:prefixMappings="xmlns:ns0='http://schemas.openxmlformats.org/officeDocument/2006/extended-properties'" w:xpath="/ns0:Properties[1]/ns0:Company[1]" w:storeItemID="{6668398D-A668-4E3E-A5EB-62B293D839F1}"/>
+                <w:text/>
+              </w:sdtPr>
+              <w:sdtContent>
+                <w:tc>
+                  <w:tcPr>
+                    <w:tcW w:w="7672" w:type="dxa"/>
+                    <w:tcMar>
+                      <w:top w:w="216" w:type="dxa"/>
+                      <w:left w:w="115" w:type="dxa"/>
+                      <w:bottom w:w="216" w:type="dxa"/>
+                      <w:right w:w="115" w:type="dxa"/>
+                    </w:tcMar>
+                  </w:tcPr>
+                  <w:p>
+                    <w:pPr>
+                      <w:pStyle w:val="NoSpacing"/>
+                      <w:rPr>
+                        <w:sz w:val="24"/>
+                      </w:rPr>
+                    </w:pPr>
+                    <w:r>
+                      <w:rPr>
+                        <w:sz w:val="24"/>
+                        <w:szCs w:val="24"/>
+                      </w:rPr>
+                      <w:t>Wellington Institute of Technology</w:t>
+                    </w:r>
+                  </w:p>
+                </w:tc>
+              </w:sdtContent>
+            </w:sdt>
+          </w:tr>
+          <w:tr>
+            <w:tc>
+              <w:tcPr>
+                <w:tcW w:w="7672" w:type="dxa"/>
+              </w:tcPr>
+              <w:sdt>
+                <w:sdtPr>
+                  <w:rPr>
+                    <w:rFonts w:asciiTheme="majorHAnsi" w:eastAsiaTheme="majorEastAsia" w:hAnsiTheme="majorHAnsi" w:cstheme="majorBidi"/>
+                    <w:sz w:val="56"/>
+                    <w:szCs w:val="56"/>
+                  </w:rPr>
+                  <w:alias w:val="Title"/>
+                  <w:id w:val="13406919"/>
+                  <w:placeholder>
+                    <w:docPart w:val="709F3FB524434ACC932C500C96F20B72"/>
+                  </w:placeholder>
+                  <w:dataBinding w:prefixMappings="xmlns:ns0='http://schemas.openxmlformats.org/package/2006/metadata/core-properties' xmlns:ns1='http://purl.org/dc/elements/1.1/'" w:xpath="/ns0:coreProperties[1]/ns1:title[1]" w:storeItemID="{6C3C8BC8-F283-45AE-878A-BAB7291924A1}"/>
+                  <w:text/>
+                </w:sdtPr>
+                <w:sdtContent>
+                  <w:p>
+                    <w:pPr>
+                      <w:pStyle w:val="NoSpacing"/>
+                      <w:spacing w:line="216" w:lineRule="auto"/>
+                      <w:rPr>
+                        <w:rFonts w:asciiTheme="majorHAnsi" w:eastAsiaTheme="majorEastAsia" w:hAnsiTheme="majorHAnsi" w:cstheme="majorBidi"/>
+                        <w:sz w:val="88"/>
+                        <w:szCs w:val="88"/>
+                      </w:rPr>
+                    </w:pPr>
+                    <w:r>
+                      <w:rPr>
+                        <w:rFonts w:asciiTheme="majorHAnsi" w:eastAsiaTheme="majorEastAsia" w:hAnsiTheme="majorHAnsi" w:cstheme="majorBidi"/>
+                        <w:sz w:val="56"/>
+                        <w:szCs w:val="56"/>
+                      </w:rPr>
+                      <w:t>IT7320 – Development and Testing of Software</w:t>
+                    </w:r>
+                  </w:p>
+                </w:sdtContent>
+              </w:sdt>
+            </w:tc>
+          </w:tr>
+          <w:tr>
+            <w:sdt>
+              <w:sdtPr>
+                <w:rPr>
+                  <w:sz w:val="24"/>
+                  <w:szCs w:val="24"/>
+                </w:rPr>
+                <w:alias w:val="Subtitle"/>
+                <w:id w:val="13406923"/>
+                <w:placeholder>
+                  <w:docPart w:val="A92D353E4F074B0B8F306F4677912E12"/>
+                </w:placeholder>
+                <w:dataBinding w:prefixMappings="xmlns:ns0='http://schemas.openxmlformats.org/package/2006/metadata/core-properties' xmlns:ns1='http://purl.org/dc/elements/1.1/'" w:xpath="/ns0:coreProperties[1]/ns1:subject[1]" w:storeItemID="{6C3C8BC8-F283-45AE-878A-BAB7291924A1}"/>
+                <w:text/>
+              </w:sdtPr>
+              <w:sdtContent>
+                <w:tc>
+                  <w:tcPr>
+                    <w:tcW w:w="7672" w:type="dxa"/>
+                    <w:tcMar>
+                      <w:top w:w="216" w:type="dxa"/>
+                      <w:left w:w="115" w:type="dxa"/>
+                      <w:bottom w:w="216" w:type="dxa"/>
+                      <w:right w:w="115" w:type="dxa"/>
+                    </w:tcMar>
+                  </w:tcPr>
+                  <w:p>
+                    <w:pPr>
+                      <w:pStyle w:val="NoSpacing"/>
+                      <w:rPr>
+                        <w:sz w:val="24"/>
+                      </w:rPr>
+                    </w:pPr>
+                    <w:r>
+                      <w:rPr>
+                        <w:sz w:val="24"/>
+                        <w:szCs w:val="24"/>
+                      </w:rPr>
+                      <w:t>Assignment 3 Part 1</w:t>
+                    </w:r>
+                    <w:r>
+                      <w:rPr>
+                        <w:sz w:val="24"/>
+                        <w:szCs w:val="24"/>
+                      </w:rPr>
+                      <w:t xml:space="preserve"> –</w:t>
+                    </w:r>
+                    <w:r>
+                      <w:rPr>
+                        <w:sz w:val="24"/>
+                        <w:szCs w:val="24"/>
+                      </w:rPr>
+                      <w:t xml:space="preserve"> Mockito</w:t>
+                    </w:r>
+                  </w:p>
+                </w:tc>
+              </w:sdtContent>
+            </w:sdt>
+          </w:tr>
+        </w:tbl>
+        <w:tbl>
+          <w:tblPr>
+            <w:tblpPr w:leftFromText="187" w:rightFromText="187" w:horzAnchor="margin" w:tblpXSpec="center" w:tblpYSpec="bottom"/>
+            <w:tblW w:w="3857" w:type="pct"/>
+            <w:tblLook w:val="04A0" w:firstRow="1" w:lastRow="0" w:firstColumn="1" w:lastColumn="0" w:noHBand="0" w:noVBand="1"/>
+          </w:tblPr>
+          <w:tblGrid>
+            <w:gridCol w:w="6963"/>
+          </w:tblGrid>
+          <w:tr>
+            <w:tc>
+              <w:tcPr>
+                <w:tcW w:w="7221" w:type="dxa"/>
+                <w:tcMar>
+                  <w:top w:w="216" w:type="dxa"/>
+                  <w:left w:w="115" w:type="dxa"/>
+                  <w:bottom w:w="216" w:type="dxa"/>
+                  <w:right w:w="115" w:type="dxa"/>
+                </w:tcMar>
+              </w:tcPr>
+              <w:sdt>
+                <w:sdtPr>
+                  <w:rPr>
+                    <w:sz w:val="28"/>
+                    <w:szCs w:val="28"/>
+                  </w:rPr>
+                  <w:alias w:val="Author"/>
+                  <w:id w:val="13406928"/>
+                  <w:placeholder>
+                    <w:docPart w:val="76AFA8644971403292222903565DC1DD"/>
+                  </w:placeholder>
+                  <w:dataBinding w:prefixMappings="xmlns:ns0='http://schemas.openxmlformats.org/package/2006/metadata/core-properties' xmlns:ns1='http://purl.org/dc/elements/1.1/'" w:xpath="/ns0:coreProperties[1]/ns1:creator[1]" w:storeItemID="{6C3C8BC8-F283-45AE-878A-BAB7291924A1}"/>
+                  <w:text/>
+                </w:sdtPr>
+                <w:sdtContent>
+                  <w:p>
+                    <w:pPr>
+                      <w:pStyle w:val="NoSpacing"/>
+                      <w:rPr>
+                        <w:sz w:val="28"/>
+                        <w:szCs w:val="28"/>
+                      </w:rPr>
+                    </w:pPr>
+                    <w:r>
+                      <w:rPr>
+                        <w:sz w:val="28"/>
+                        <w:szCs w:val="28"/>
+                      </w:rPr>
+                      <w:t>Dan Mota</w:t>
+                    </w:r>
+                    <w:r>
+                      <w:rPr>
+                        <w:sz w:val="28"/>
+                        <w:szCs w:val="28"/>
+                      </w:rPr>
+                      <w:t xml:space="preserve"> ID: 2150708</w:t>
+                    </w:r>
+                  </w:p>
+                </w:sdtContent>
+              </w:sdt>
+              <w:sdt>
+                <w:sdtPr>
+                  <w:rPr>
+                    <w:sz w:val="28"/>
+                    <w:szCs w:val="28"/>
+                  </w:rPr>
+                  <w:alias w:val="Date"/>
+                  <w:tag w:val="Date"/>
+                  <w:id w:val="13406932"/>
+                  <w:placeholder>
+                    <w:docPart w:val="3BCEC662A9434D7F946062E0A391421D"/>
+                  </w:placeholder>
+                  <w:dataBinding w:prefixMappings="xmlns:ns0='http://schemas.microsoft.com/office/2006/coverPageProps'" w:xpath="/ns0:CoverPageProperties[1]/ns0:PublishDate[1]" w:storeItemID="{55AF091B-3C7A-41E3-B477-F2FDAA23CFDA}"/>
+                  <w:date w:fullDate="2018-09-26T00:00:00Z">
+                    <w:dateFormat w:val="M-d-yyyy"/>
+                    <w:lid w:val="en-US"/>
+                    <w:storeMappedDataAs w:val="dateTime"/>
+                    <w:calendar w:val="gregorian"/>
+                  </w:date>
+                </w:sdtPr>
+                <w:sdtContent>
+                  <w:p>
+                    <w:pPr>
+                      <w:pStyle w:val="NoSpacing"/>
+                      <w:rPr>
+                        <w:sz w:val="28"/>
+                        <w:szCs w:val="28"/>
+                      </w:rPr>
+                    </w:pPr>
+                    <w:r>
+                      <w:rPr>
+                        <w:sz w:val="28"/>
+                        <w:szCs w:val="28"/>
+                      </w:rPr>
+                      <w:t xml:space="preserve">Due Date: </w:t>
+                    </w:r>
+                    <w:r>
+                      <w:rPr>
+                        <w:sz w:val="28"/>
+                        <w:szCs w:val="28"/>
+                        <w:lang w:val="en-US"/>
+                      </w:rPr>
+                      <w:t>26/09/18</w:t>
+                    </w:r>
+                  </w:p>
+                </w:sdtContent>
+              </w:sdt>
+              <w:p>
+                <w:pPr>
+                  <w:pStyle w:val="NoSpacing"/>
+                  <w:rPr>
+                    <w:color w:val="4472C4" w:themeColor="accent1"/>
+                  </w:rPr>
+                </w:pPr>
+              </w:p>
+            </w:tc>
+          </w:tr>
+        </w:tbl>
+        <w:p>
+          <w:r>
+            <w:br w:type="page"/>
+          </w:r>
+        </w:p>
+      </w:sdtContent>
+    </w:sdt>
     <w:p>
       <w:pPr>
         <w:pStyle w:val="Heading1"/>
       </w:pPr>
       <w:r>
+        <w:lastRenderedPageBreak/>
         <w:t>JUnit – Mockito</w:t>
       </w:r>
     </w:p>
@@ -23,13 +324,29 @@
       </w:r>
       <w:proofErr w:type="spellEnd"/>
       <w:r>
-        <w:t>, and the appropriate implementation of the interface by the use of the keyword ‘</w:t>
-      </w:r>
-      <w:proofErr w:type="gramStart"/>
-      <w:r>
-        <w:t>implements’</w:t>
-      </w:r>
-      <w:proofErr w:type="gramEnd"/>
+        <w:t xml:space="preserve">, </w:t>
+      </w:r>
+      <w:r>
+        <w:t>as well as</w:t>
+      </w:r>
+      <w:r>
+        <w:t xml:space="preserve"> the appropriate implementation of the interface</w:t>
+      </w:r>
+      <w:r>
+        <w:t xml:space="preserve"> methods</w:t>
+      </w:r>
+      <w:r>
+        <w:t xml:space="preserve"> </w:t>
+      </w:r>
+      <w:r>
+        <w:t>using</w:t>
+      </w:r>
+      <w:r>
+        <w:t xml:space="preserve"> the keyword ‘implements’</w:t>
+      </w:r>
+      <w:r>
+        <w:t xml:space="preserve"> on the Class Employee definition</w:t>
+      </w:r>
       <w:r>
         <w:t>.</w:t>
       </w:r>
@@ -47,7 +364,22 @@
       </w:r>
       <w:proofErr w:type="spellEnd"/>
       <w:r>
-        <w:t xml:space="preserve"> created which was used to call its own methods:</w:t>
+        <w:t xml:space="preserve"> interface was</w:t>
+      </w:r>
+      <w:r>
+        <w:t xml:space="preserve"> created which </w:t>
+      </w:r>
+      <w:r>
+        <w:t>i</w:t>
+      </w:r>
+      <w:r>
+        <w:t>s used to call its own methods</w:t>
+      </w:r>
+      <w:r>
+        <w:t xml:space="preserve"> as thus</w:t>
+      </w:r>
+      <w:r>
+        <w:t>:</w:t>
       </w:r>
     </w:p>
     <w:p>
@@ -59,116 +391,10 @@
           <w:noProof/>
         </w:rPr>
         <w:drawing>
-          <wp:inline distT="0" distB="0" distL="0" distR="0" wp14:anchorId="1AEF4655" wp14:editId="3AC1E89B">
+          <wp:inline distT="0" distB="0" distL="0" distR="0" wp14:anchorId="24CD7CD9" wp14:editId="7A3B45E1">
             <wp:extent cx="2827020" cy="2754902"/>
             <wp:effectExtent l="0" t="0" r="0" b="7620"/>
             <wp:docPr id="5" name="Picture 5"/>
-            <wp:cNvGraphicFramePr>
-              <a:graphicFrameLocks xmlns:a="http://schemas.openxmlformats.org/drawingml/2006/main" noChangeAspect="1"/>
-            </wp:cNvGraphicFramePr>
-            <a:graphic xmlns:a="http://schemas.openxmlformats.org/drawingml/2006/main">
-              <a:graphicData uri="http://schemas.openxmlformats.org/drawingml/2006/picture">
-                <pic:pic xmlns:pic="http://schemas.openxmlformats.org/drawingml/2006/picture">
-                  <pic:nvPicPr>
-                    <pic:cNvPr id="1" name=""/>
-                    <pic:cNvPicPr/>
-                  </pic:nvPicPr>
-                  <pic:blipFill>
-                    <a:blip r:embed="rId5"/>
-                    <a:stretch>
-                      <a:fillRect/>
-                    </a:stretch>
-                  </pic:blipFill>
-                  <pic:spPr>
-                    <a:xfrm>
-                      <a:off x="0" y="0"/>
-                      <a:ext cx="2840548" cy="2768085"/>
-                    </a:xfrm>
-                    <a:prstGeom prst="rect">
-                      <a:avLst/>
-                    </a:prstGeom>
-                  </pic:spPr>
-                </pic:pic>
-              </a:graphicData>
-            </a:graphic>
-          </wp:inline>
-        </w:drawing>
-      </w:r>
-    </w:p>
-    <w:p>
-      <w:pPr>
-        <w:jc w:val="both"/>
-      </w:pPr>
-      <w:r>
-        <w:t xml:space="preserve">A new JUnit test case for class Employee was then created. Objects of class Employee and interface </w:t>
-      </w:r>
-      <w:proofErr w:type="spellStart"/>
-      <w:r>
-        <w:t>IEmployee</w:t>
-      </w:r>
-      <w:proofErr w:type="spellEnd"/>
-      <w:r>
-        <w:t xml:space="preserve"> were </w:t>
-      </w:r>
-      <w:proofErr w:type="gramStart"/>
-      <w:r>
-        <w:t>created, and</w:t>
-      </w:r>
-      <w:proofErr w:type="gramEnd"/>
-      <w:r>
-        <w:t xml:space="preserve"> assumed test variables were initialised: salary of type int as 100.000, tax of type double as 0.3, </w:t>
-      </w:r>
-      <w:proofErr w:type="spellStart"/>
-      <w:r>
-        <w:t>kiwiSaver</w:t>
-      </w:r>
-      <w:proofErr w:type="spellEnd"/>
-      <w:r>
-        <w:t xml:space="preserve"> of type double as 0.8, </w:t>
-      </w:r>
-      <w:proofErr w:type="spellStart"/>
-      <w:r>
-        <w:t>weeksInACalendarYear</w:t>
-      </w:r>
-      <w:proofErr w:type="spellEnd"/>
-      <w:r>
-        <w:t xml:space="preserve"> of type int as 52.</w:t>
-      </w:r>
-    </w:p>
-    <w:p>
-      <w:pPr>
-        <w:jc w:val="both"/>
-      </w:pPr>
-      <w:r>
-        <w:t xml:space="preserve">In the </w:t>
-      </w:r>
-      <w:proofErr w:type="spellStart"/>
-      <w:r>
-        <w:t>setUp</w:t>
-      </w:r>
-      <w:proofErr w:type="spellEnd"/>
-      <w:r>
-        <w:t xml:space="preserve"> method the class object is instantiated using variable salary as the parameter for the constructor.</w:t>
-      </w:r>
-    </w:p>
-    <w:p>
-      <w:pPr>
-        <w:jc w:val="both"/>
-      </w:pPr>
-      <w:r>
-        <w:t>A test is created where the expected value of compute tax is 30.000 based on our assumptions: salary = 100000, and tax = 30%.</w:t>
-      </w:r>
-    </w:p>
-    <w:p>
-      <w:r>
-        <w:rPr>
-          <w:noProof/>
-        </w:rPr>
-        <w:drawing>
-          <wp:inline distT="0" distB="0" distL="0" distR="0" wp14:anchorId="40E33555" wp14:editId="2FCCB23C">
-            <wp:extent cx="5731510" cy="2661285"/>
-            <wp:effectExtent l="0" t="0" r="2540" b="5715"/>
-            <wp:docPr id="4" name="Picture 4"/>
             <wp:cNvGraphicFramePr>
               <a:graphicFrameLocks xmlns:a="http://schemas.openxmlformats.org/drawingml/2006/main" noChangeAspect="1"/>
             </wp:cNvGraphicFramePr>
@@ -188,7 +414,7 @@
                   <pic:spPr>
                     <a:xfrm>
                       <a:off x="0" y="0"/>
-                      <a:ext cx="5731510" cy="2661285"/>
+                      <a:ext cx="2840548" cy="2768085"/>
                     </a:xfrm>
                     <a:prstGeom prst="rect">
                       <a:avLst/>
@@ -206,24 +432,81 @@
         <w:jc w:val="both"/>
       </w:pPr>
       <w:r>
-        <w:lastRenderedPageBreak/>
-        <w:t xml:space="preserve">Running this test results in a </w:t>
+        <w:t xml:space="preserve">A new JUnit test case for class Employee was then created. Objects of class Employee and interface </w:t>
       </w:r>
       <w:proofErr w:type="spellStart"/>
       <w:r>
-        <w:t>NullPointerException</w:t>
+        <w:t>IEmployee</w:t>
       </w:r>
       <w:proofErr w:type="spellEnd"/>
       <w:r>
-        <w:t xml:space="preserve">, given that the method called executes the method inside the interface </w:t>
+        <w:t xml:space="preserve"> were </w:t>
+      </w:r>
+      <w:proofErr w:type="gramStart"/>
+      <w:r>
+        <w:t>created, and</w:t>
+      </w:r>
+      <w:proofErr w:type="gramEnd"/>
+      <w:r>
+        <w:t xml:space="preserve"> assumed test variables were initialised: salary of type int as 100</w:t>
+      </w:r>
+      <w:r>
+        <w:t>,</w:t>
+      </w:r>
+      <w:r>
+        <w:t xml:space="preserve">000, tax of type double as 0.3, </w:t>
       </w:r>
       <w:proofErr w:type="spellStart"/>
       <w:r>
-        <w:t>IEmployee</w:t>
+        <w:t>kiwiSaver</w:t>
       </w:r>
       <w:proofErr w:type="spellEnd"/>
       <w:r>
-        <w:t xml:space="preserve"> which is a skeleton code.</w:t>
+        <w:t xml:space="preserve"> of type double as 0.8, </w:t>
+      </w:r>
+      <w:proofErr w:type="spellStart"/>
+      <w:r>
+        <w:t>weeksInACalendarYear</w:t>
+      </w:r>
+      <w:proofErr w:type="spellEnd"/>
+      <w:r>
+        <w:t xml:space="preserve"> of type int as 52.</w:t>
+      </w:r>
+    </w:p>
+    <w:p>
+      <w:pPr>
+        <w:jc w:val="both"/>
+      </w:pPr>
+      <w:r>
+        <w:t xml:space="preserve">In the </w:t>
+      </w:r>
+      <w:proofErr w:type="spellStart"/>
+      <w:r>
+        <w:t>setUp</w:t>
+      </w:r>
+      <w:proofErr w:type="spellEnd"/>
+      <w:r>
+        <w:t xml:space="preserve"> method the class object is instantiated using variable salary as the parameter for the constructor.</w:t>
+      </w:r>
+    </w:p>
+    <w:p>
+      <w:pPr>
+        <w:jc w:val="both"/>
+      </w:pPr>
+      <w:r>
+        <w:t>A test is created where the expected value of compute tax is 30</w:t>
+      </w:r>
+      <w:r>
+        <w:t>,</w:t>
+      </w:r>
+      <w:r>
+        <w:t>000 based on our assumptions: salary = 100</w:t>
+      </w:r>
+      <w:r>
+        <w:t>,</w:t>
+      </w:r>
+      <w:r>
+        <w:t>000 and tax = 30%.</w:t>
       </w:r>
     </w:p>
     <w:p>
@@ -232,10 +515,10 @@
           <w:noProof/>
         </w:rPr>
         <w:drawing>
-          <wp:inline distT="0" distB="0" distL="0" distR="0" wp14:anchorId="3D7FD43B" wp14:editId="5A09572F">
-            <wp:extent cx="5731510" cy="879475"/>
-            <wp:effectExtent l="0" t="0" r="2540" b="0"/>
-            <wp:docPr id="3" name="Picture 3"/>
+          <wp:inline distT="0" distB="0" distL="0" distR="0" wp14:anchorId="4EF4B9A8" wp14:editId="1D8331AF">
+            <wp:extent cx="5731510" cy="2661285"/>
+            <wp:effectExtent l="0" t="0" r="2540" b="5715"/>
+            <wp:docPr id="4" name="Picture 4"/>
             <wp:cNvGraphicFramePr>
               <a:graphicFrameLocks xmlns:a="http://schemas.openxmlformats.org/drawingml/2006/main" noChangeAspect="1"/>
             </wp:cNvGraphicFramePr>
@@ -255,7 +538,7 @@
                   <pic:spPr>
                     <a:xfrm>
                       <a:off x="0" y="0"/>
-                      <a:ext cx="5731510" cy="879475"/>
+                      <a:ext cx="5731510" cy="2661285"/>
                     </a:xfrm>
                     <a:prstGeom prst="rect">
                       <a:avLst/>
@@ -268,59 +551,41 @@
         </w:drawing>
       </w:r>
     </w:p>
-    <w:p/>
-    <w:p>
-      <w:pPr>
-        <w:pStyle w:val="Heading2"/>
-      </w:pPr>
-      <w:r>
-        <w:t>Why Mock?</w:t>
-      </w:r>
-    </w:p>
     <w:p>
       <w:pPr>
         <w:jc w:val="both"/>
       </w:pPr>
       <w:r>
-        <w:t>“</w:t>
-      </w:r>
-      <w:r>
-        <w:t>The purpose of mocking types is to sever dependencies in order to isolate the test to a specific unit.</w:t>
-      </w:r>
-      <w:r>
-        <w:t>” [1]</w:t>
+        <w:lastRenderedPageBreak/>
+        <w:t xml:space="preserve">Running this test results in a </w:t>
+      </w:r>
+      <w:proofErr w:type="spellStart"/>
+      <w:r>
+        <w:t>NullPointerException</w:t>
+      </w:r>
+      <w:proofErr w:type="spellEnd"/>
+      <w:r>
+        <w:t xml:space="preserve">, given that the method called executes the method inside the interface </w:t>
+      </w:r>
+      <w:proofErr w:type="spellStart"/>
+      <w:r>
+        <w:t>IEmployee</w:t>
+      </w:r>
+      <w:proofErr w:type="spellEnd"/>
+      <w:r>
+        <w:t xml:space="preserve"> which is a skeleton code.</w:t>
       </w:r>
     </w:p>
-    <w:p>
-      <w:pPr>
-        <w:jc w:val="both"/>
-      </w:pPr>
-      <w:r>
-        <w:t>An interface was selected because it gives enough a degree of abstraction that is necessary when mocking. Classes are concrete and can be tested. What an interface does</w:t>
-      </w:r>
-      <w:r>
-        <w:t xml:space="preserve"> and how it works</w:t>
-      </w:r>
-      <w:r>
-        <w:t xml:space="preserve"> is often considered beyond the know</w:t>
-      </w:r>
-      <w:r>
-        <w:t>ledge of a developer.</w:t>
-      </w:r>
-      <w:bookmarkStart w:id="0" w:name="_GoBack"/>
-      <w:bookmarkEnd w:id="0"/>
-    </w:p>
-    <w:p/>
     <w:p>
       <w:r>
         <w:rPr>
           <w:noProof/>
         </w:rPr>
         <w:drawing>
-          <wp:inline distT="0" distB="0" distL="0" distR="0" wp14:anchorId="4BDEB4B3" wp14:editId="39C713CA">
-            <wp:extent cx="5731510" cy="3690620"/>
-            <wp:effectExtent l="0" t="0" r="2540" b="5080"/>
-            <wp:docPr id="1" name="Picture 1"/>
+          <wp:inline distT="0" distB="0" distL="0" distR="0" wp14:anchorId="4D15BD45" wp14:editId="560AF0D5">
+            <wp:extent cx="5731510" cy="879475"/>
+            <wp:effectExtent l="0" t="0" r="2540" b="0"/>
+            <wp:docPr id="3" name="Picture 3"/>
             <wp:cNvGraphicFramePr>
               <a:graphicFrameLocks xmlns:a="http://schemas.openxmlformats.org/drawingml/2006/main" noChangeAspect="1"/>
             </wp:cNvGraphicFramePr>
@@ -340,6 +605,122 @@
                   <pic:spPr>
                     <a:xfrm>
                       <a:off x="0" y="0"/>
+                      <a:ext cx="5731510" cy="879475"/>
+                    </a:xfrm>
+                    <a:prstGeom prst="rect">
+                      <a:avLst/>
+                    </a:prstGeom>
+                  </pic:spPr>
+                </pic:pic>
+              </a:graphicData>
+            </a:graphic>
+          </wp:inline>
+        </w:drawing>
+      </w:r>
+    </w:p>
+    <w:p/>
+    <w:p>
+      <w:pPr>
+        <w:pStyle w:val="Heading2"/>
+      </w:pPr>
+      <w:r>
+        <w:t>Why Mock?</w:t>
+      </w:r>
+    </w:p>
+    <w:p>
+      <w:pPr>
+        <w:jc w:val="both"/>
+      </w:pPr>
+      <w:r>
+        <w:t>“</w:t>
+      </w:r>
+      <w:r>
+        <w:t>The purpose of mocking types is to sever dependencies in order to isolate the test to a specific unit.</w:t>
+      </w:r>
+      <w:r>
+        <w:t>” [1]</w:t>
+      </w:r>
+    </w:p>
+    <w:p>
+      <w:pPr>
+        <w:jc w:val="both"/>
+      </w:pPr>
+      <w:r>
+        <w:t>An interface was selected because it gives enough a degree of abstraction that is necessary when mocking. Classes are concrete and can be tested. What an interface does</w:t>
+      </w:r>
+      <w:r>
+        <w:t xml:space="preserve"> and how it works</w:t>
+      </w:r>
+      <w:r>
+        <w:t xml:space="preserve"> is often considered beyond the know</w:t>
+      </w:r>
+      <w:r>
+        <w:t>ledge of a developer.</w:t>
+      </w:r>
+    </w:p>
+    <w:p>
+      <w:pPr>
+        <w:jc w:val="both"/>
+      </w:pPr>
+      <w:r>
+        <w:t xml:space="preserve">Likewise, parts of the system cannot be disconnected for the purposes of error fixing/patch creation in real life. Code that performs changes through a network – i.e. database and server connections – must be mocked to avoid any possibility of </w:t>
+      </w:r>
+      <w:r>
+        <w:t>corrupting data or interfering with business processes.</w:t>
+      </w:r>
+    </w:p>
+    <w:p>
+      <w:pPr>
+        <w:jc w:val="both"/>
+      </w:pPr>
+      <w:r>
+        <w:t>Lastly, these connections are unit dependencies – and as stated in the first line of this section</w:t>
+      </w:r>
+      <w:r>
+        <w:t xml:space="preserve"> –</w:t>
+      </w:r>
+      <w:r>
+        <w:t xml:space="preserve"> dependencies must be severed </w:t>
+      </w:r>
+      <w:proofErr w:type="gramStart"/>
+      <w:r>
+        <w:t>in order to</w:t>
+      </w:r>
+      <w:proofErr w:type="gramEnd"/>
+      <w:r>
+        <w:t xml:space="preserve"> properly conduct a unit test.</w:t>
+      </w:r>
+    </w:p>
+    <w:p/>
+    <w:p>
+      <w:r>
+        <w:rPr>
+          <w:noProof/>
+        </w:rPr>
+        <w:drawing>
+          <wp:inline distT="0" distB="0" distL="0" distR="0" wp14:anchorId="7CC60360" wp14:editId="537C7E92">
+            <wp:extent cx="5731510" cy="3690620"/>
+            <wp:effectExtent l="0" t="0" r="2540" b="5080"/>
+            <wp:docPr id="1" name="Picture 1"/>
+            <wp:cNvGraphicFramePr>
+              <a:graphicFrameLocks xmlns:a="http://schemas.openxmlformats.org/drawingml/2006/main" noChangeAspect="1"/>
+            </wp:cNvGraphicFramePr>
+            <a:graphic xmlns:a="http://schemas.openxmlformats.org/drawingml/2006/main">
+              <a:graphicData uri="http://schemas.openxmlformats.org/drawingml/2006/picture">
+                <pic:pic xmlns:pic="http://schemas.openxmlformats.org/drawingml/2006/picture">
+                  <pic:nvPicPr>
+                    <pic:cNvPr id="1" name=""/>
+                    <pic:cNvPicPr/>
+                  </pic:nvPicPr>
+                  <pic:blipFill>
+                    <a:blip r:embed="rId9"/>
+                    <a:stretch>
+                      <a:fillRect/>
+                    </a:stretch>
+                  </pic:blipFill>
+                  <pic:spPr>
+                    <a:xfrm>
+                      <a:off x="0" y="0"/>
                       <a:ext cx="5731510" cy="3690620"/>
                     </a:xfrm>
                     <a:prstGeom prst="rect">
@@ -353,7 +734,22 @@
         </w:drawing>
       </w:r>
     </w:p>
-    <w:p/>
+    <w:p>
+      <w:pPr>
+        <w:jc w:val="both"/>
+      </w:pPr>
+      <w:r>
+        <w:t xml:space="preserve">As can be seen in the code above, a mock object is created in line 26. In line 29, the processed data return for the method </w:t>
+      </w:r>
+      <w:proofErr w:type="spellStart"/>
+      <w:r>
+        <w:t>computeTax</w:t>
+      </w:r>
+      <w:proofErr w:type="spellEnd"/>
+      <w:r>
+        <w:t xml:space="preserve"> is mocked. Given the salary is 100k and the tax rate 30%, the expected result is 30k as a double.</w:t>
+      </w:r>
+    </w:p>
     <w:p>
       <w:r>
         <w:rPr>
@@ -361,7 +757,7 @@
         </w:rPr>
         <w:lastRenderedPageBreak/>
         <w:drawing>
-          <wp:inline distT="0" distB="0" distL="0" distR="0">
+          <wp:inline distT="0" distB="0" distL="0" distR="0" wp14:anchorId="6A109B40" wp14:editId="1A20DBE4">
             <wp:extent cx="5731510" cy="4697072"/>
             <wp:effectExtent l="0" t="0" r="2540" b="8890"/>
             <wp:docPr id="2" name="Picture 2"/>
@@ -378,7 +774,7 @@
                     </pic:cNvPicPr>
                   </pic:nvPicPr>
                   <pic:blipFill>
-                    <a:blip r:embed="rId9">
+                    <a:blip r:embed="rId10">
                       <a:extLst>
                         <a:ext uri="{28A0092B-C50C-407E-A947-70E740481C1C}">
                           <a14:useLocalDpi xmlns:a14="http://schemas.microsoft.com/office/drawing/2010/main" val="0"/>
@@ -410,26 +806,291 @@
         </w:drawing>
       </w:r>
     </w:p>
-    <w:p/>
-    <w:p/>
-    <w:p/>
-    <w:p/>
-    <w:p/>
-    <w:p/>
-    <w:p/>
-    <w:p/>
-    <w:p/>
+    <w:p>
+      <w:pPr>
+        <w:jc w:val="both"/>
+      </w:pPr>
+      <w:r>
+        <w:t xml:space="preserve">The same process of mocking method calls is carried out for the remaining methods of </w:t>
+      </w:r>
+      <w:proofErr w:type="spellStart"/>
+      <w:r>
+        <w:t>IEmployee</w:t>
+      </w:r>
+      <w:proofErr w:type="spellEnd"/>
+      <w:r>
+        <w:t xml:space="preserve"> interface: </w:t>
+      </w:r>
+      <w:proofErr w:type="spellStart"/>
+      <w:r>
+        <w:t>fortnightSalary</w:t>
+      </w:r>
+      <w:proofErr w:type="spellEnd"/>
+      <w:r>
+        <w:t xml:space="preserve">, </w:t>
+      </w:r>
+      <w:proofErr w:type="spellStart"/>
+      <w:r>
+        <w:t>computeKiwiSaver</w:t>
+      </w:r>
+      <w:proofErr w:type="spellEnd"/>
+      <w:r>
+        <w:t xml:space="preserve">, </w:t>
+      </w:r>
+      <w:proofErr w:type="spellStart"/>
+      <w:r>
+        <w:t>weeklySalary</w:t>
+      </w:r>
+      <w:proofErr w:type="spellEnd"/>
+      <w:r>
+        <w:t xml:space="preserve">. Test cases </w:t>
+      </w:r>
+      <w:r>
+        <w:t>we</w:t>
+      </w:r>
+      <w:r>
+        <w:t xml:space="preserve">re </w:t>
+      </w:r>
+      <w:r>
+        <w:t>also created for each of the methods by making use of Mockito’s when(</w:t>
+      </w:r>
+      <w:proofErr w:type="gramStart"/>
+      <w:r>
+        <w:t>).</w:t>
+      </w:r>
+      <w:proofErr w:type="spellStart"/>
+      <w:r>
+        <w:t>thenReturn</w:t>
+      </w:r>
+      <w:proofErr w:type="spellEnd"/>
+      <w:proofErr w:type="gramEnd"/>
+      <w:r>
+        <w:t>() static m</w:t>
+      </w:r>
+      <w:r>
+        <w:t xml:space="preserve">ethod returning the appropriate expected return for each interface method. </w:t>
+      </w:r>
+    </w:p>
+    <w:p>
+      <w:pPr>
+        <w:jc w:val="both"/>
+      </w:pPr>
+      <w:r>
+        <w:t xml:space="preserve">3,846.15 is returned for </w:t>
+      </w:r>
+      <w:proofErr w:type="spellStart"/>
+      <w:r>
+        <w:t>fortnightSalary</w:t>
+      </w:r>
+      <w:proofErr w:type="spellEnd"/>
+      <w:r>
+        <w:t xml:space="preserve"> </w:t>
+      </w:r>
+      <w:proofErr w:type="gramStart"/>
+      <w:r>
+        <w:t>( 100,000</w:t>
+      </w:r>
+      <w:proofErr w:type="gramEnd"/>
+      <w:r>
+        <w:t xml:space="preserve"> / 26 )</w:t>
+      </w:r>
+    </w:p>
+    <w:p>
+      <w:pPr>
+        <w:jc w:val="both"/>
+      </w:pPr>
+      <w:r>
+        <w:t xml:space="preserve">1,538.46 is returned for </w:t>
+      </w:r>
+      <w:proofErr w:type="spellStart"/>
+      <w:r>
+        <w:t>computeKiwiSaver</w:t>
+      </w:r>
+      <w:proofErr w:type="spellEnd"/>
+      <w:r>
+        <w:t xml:space="preserve"> </w:t>
+      </w:r>
+      <w:proofErr w:type="gramStart"/>
+      <w:r>
+        <w:t>( 100,000</w:t>
+      </w:r>
+      <w:proofErr w:type="gramEnd"/>
+      <w:r>
+        <w:t xml:space="preserve"> / 52 * 0.8 )</w:t>
+      </w:r>
+    </w:p>
+    <w:p>
+      <w:pPr>
+        <w:jc w:val="both"/>
+      </w:pPr>
+      <w:r>
+        <w:t xml:space="preserve">1,923.08 is returned for </w:t>
+      </w:r>
+      <w:proofErr w:type="spellStart"/>
+      <w:r>
+        <w:t>weeklySalary</w:t>
+      </w:r>
+      <w:proofErr w:type="spellEnd"/>
+      <w:r>
+        <w:t xml:space="preserve"> </w:t>
+      </w:r>
+      <w:proofErr w:type="gramStart"/>
+      <w:r>
+        <w:t>( 100,000</w:t>
+      </w:r>
+      <w:proofErr w:type="gramEnd"/>
+      <w:r>
+        <w:t xml:space="preserve"> / 52 )</w:t>
+      </w:r>
+    </w:p>
+    <w:p>
+      <w:pPr>
+        <w:jc w:val="both"/>
+      </w:pPr>
+    </w:p>
+    <w:p>
+      <w:pPr>
+        <w:jc w:val="both"/>
+      </w:pPr>
+      <w:r>
+        <w:t>The image above illustrates the test result for all our test cases. Methods successfully mocked, and assertions successfully performed.</w:t>
+      </w:r>
+    </w:p>
     <w:p/>
     <w:p/>
     <w:p/>
     <w:p/>
     <w:p/>
     <w:p>
+      <w:pPr>
+        <w:pStyle w:val="Heading1"/>
+      </w:pPr>
       <w:r>
         <w:lastRenderedPageBreak/>
+        <w:t>Appendix A – GitHub</w:t>
+      </w:r>
+    </w:p>
+    <w:p>
+      <w:pPr>
+        <w:pStyle w:val="Heading2"/>
+      </w:pPr>
+      <w:r>
+        <w:t xml:space="preserve">Profile - Dan </w:t>
+      </w:r>
+    </w:p>
+    <w:p>
+      <w:r>
+        <w:rPr>
+          <w:rFonts w:ascii="Consolas" w:hAnsi="Consolas" w:cs="Consolas"/>
+          <w:sz w:val="20"/>
+          <w:szCs w:val="20"/>
+        </w:rPr>
+        <w:t xml:space="preserve">The author’s profile and GitHub project for this exercise can be found </w:t>
+      </w:r>
+      <w:hyperlink r:id="rId11" w:history="1">
+        <w:r>
+          <w:rPr>
+            <w:rStyle w:val="Hyperlink"/>
+            <w:rFonts w:ascii="Consolas" w:hAnsi="Consolas" w:cs="Consolas"/>
+            <w:sz w:val="20"/>
+            <w:szCs w:val="20"/>
+          </w:rPr>
+          <w:t>here</w:t>
+        </w:r>
+      </w:hyperlink>
+      <w:bookmarkStart w:id="0" w:name="_GoBack"/>
+      <w:bookmarkEnd w:id="0"/>
+      <w:r>
+        <w:rPr>
+          <w:rFonts w:ascii="Consolas" w:hAnsi="Consolas" w:cs="Consolas"/>
+          <w:sz w:val="20"/>
+          <w:szCs w:val="20"/>
+        </w:rPr>
+        <w:t>.</w:t>
+      </w:r>
+    </w:p>
+    <w:p>
+      <w:pPr>
+        <w:pStyle w:val="Heading2"/>
+      </w:pPr>
+      <w:r>
+        <w:t xml:space="preserve">Source Code </w:t>
+      </w:r>
+    </w:p>
+    <w:p>
+      <w:pPr>
+        <w:pStyle w:val="Default"/>
+        <w:rPr>
+          <w:sz w:val="20"/>
+          <w:szCs w:val="20"/>
+        </w:rPr>
+      </w:pPr>
+      <w:r>
+        <w:rPr>
+          <w:rFonts w:ascii="Consolas" w:hAnsi="Consolas" w:cs="Consolas"/>
+          <w:sz w:val="20"/>
+          <w:szCs w:val="20"/>
+        </w:rPr>
+        <w:t>The</w:t>
+      </w:r>
+      <w:r>
+        <w:rPr>
+          <w:rFonts w:ascii="Consolas" w:hAnsi="Consolas" w:cs="Consolas"/>
+          <w:sz w:val="20"/>
+          <w:szCs w:val="20"/>
+        </w:rPr>
+        <w:t xml:space="preserve"> source code</w:t>
+      </w:r>
+      <w:r>
+        <w:rPr>
+          <w:rFonts w:ascii="Consolas" w:hAnsi="Consolas" w:cs="Consolas"/>
+          <w:sz w:val="20"/>
+          <w:szCs w:val="20"/>
+        </w:rPr>
+        <w:t xml:space="preserve"> for this exercise</w:t>
+      </w:r>
+      <w:r>
+        <w:rPr>
+          <w:rFonts w:ascii="Consolas" w:hAnsi="Consolas" w:cs="Consolas"/>
+          <w:sz w:val="20"/>
+          <w:szCs w:val="20"/>
+        </w:rPr>
+        <w:t xml:space="preserve"> can be retrieved from GitHub </w:t>
+      </w:r>
+      <w:hyperlink r:id="rId12" w:history="1">
+        <w:r>
+          <w:rPr>
+            <w:rStyle w:val="Hyperlink"/>
+            <w:rFonts w:ascii="Consolas" w:hAnsi="Consolas" w:cs="Consolas"/>
+            <w:sz w:val="20"/>
+            <w:szCs w:val="20"/>
+          </w:rPr>
+          <w:t>here</w:t>
+        </w:r>
+      </w:hyperlink>
+      <w:r>
+        <w:rPr>
+          <w:rFonts w:ascii="Consolas" w:hAnsi="Consolas" w:cs="Consolas"/>
+          <w:sz w:val="20"/>
+          <w:szCs w:val="20"/>
+        </w:rPr>
+        <w:t>.</w:t>
+      </w:r>
+    </w:p>
+    <w:p/>
+    <w:p>
+      <w:pPr>
+        <w:pStyle w:val="Heading1"/>
+      </w:pPr>
+      <w:r>
+        <w:t>Appendix B – Resources</w:t>
+      </w:r>
+    </w:p>
+    <w:p>
+      <w:r>
         <w:t xml:space="preserve">[1] </w:t>
       </w:r>
-      <w:hyperlink r:id="rId10" w:history="1">
+      <w:hyperlink r:id="rId13" w:history="1">
         <w:r>
           <w:rPr>
             <w:rStyle w:val="Hyperlink"/>
@@ -453,7 +1114,9 @@
     <w:sectPr>
       <w:pgSz w:w="11906" w:h="16838"/>
       <w:pgMar w:top="1440" w:right="1440" w:bottom="1440" w:left="1440" w:header="708" w:footer="708" w:gutter="0"/>
+      <w:pgNumType w:start="0"/>
       <w:cols w:space="708"/>
+      <w:titlePg/>
       <w:docGrid w:linePitch="360"/>
     </w:sectPr>
   </w:body>
@@ -1077,6 +1740,7 @@
   <w:style w:type="character" w:default="1" w:styleId="DefaultParagraphFont">
     <w:name w:val="Default Paragraph Font"/>
     <w:uiPriority w:val="1"/>
+    <w:semiHidden/>
     <w:unhideWhenUsed/>
   </w:style>
   <w:style w:type="table" w:default="1" w:styleId="TableNormal">
@@ -1345,6 +2009,7 @@
   </w:style>
   <w:style w:type="paragraph" w:styleId="NoSpacing">
     <w:name w:val="No Spacing"/>
+    <w:link w:val="NoSpacingChar"/>
     <w:uiPriority w:val="1"/>
     <w:qFormat/>
     <w:rsid w:val="00C20BEC"/>
@@ -1529,7 +2194,739 @@
       <w:shd w:val="clear" w:color="auto" w:fill="E1DFDD"/>
     </w:rPr>
   </w:style>
+  <w:style w:type="character" w:customStyle="1" w:styleId="NoSpacingChar">
+    <w:name w:val="No Spacing Char"/>
+    <w:basedOn w:val="DefaultParagraphFont"/>
+    <w:link w:val="NoSpacing"/>
+    <w:uiPriority w:val="1"/>
+    <w:rsid w:val="000C162D"/>
+  </w:style>
+  <w:style w:type="paragraph" w:customStyle="1" w:styleId="Default">
+    <w:name w:val="Default"/>
+    <w:rsid w:val="00497568"/>
+    <w:pPr>
+      <w:autoSpaceDE w:val="0"/>
+      <w:autoSpaceDN w:val="0"/>
+      <w:adjustRightInd w:val="0"/>
+      <w:spacing w:after="0" w:line="240" w:lineRule="auto"/>
+    </w:pPr>
+    <w:rPr>
+      <w:rFonts w:ascii="Calibri" w:hAnsi="Calibri" w:cs="Calibri"/>
+      <w:color w:val="000000"/>
+      <w:sz w:val="24"/>
+      <w:szCs w:val="24"/>
+    </w:rPr>
+  </w:style>
 </w:styles>
+</file>
+
+<file path=word/glossary/document.xml><?xml version="1.0" encoding="utf-8"?>
+<w:glossaryDocument xmlns:wpc="http://schemas.microsoft.com/office/word/2010/wordprocessingCanvas" xmlns:cx="http://schemas.microsoft.com/office/drawing/2014/chartex" xmlns:cx1="http://schemas.microsoft.com/office/drawing/2015/9/8/chartex" xmlns:cx2="http://schemas.microsoft.com/office/drawing/2015/10/21/chartex" xmlns:cx3="http://schemas.microsoft.com/office/drawing/2016/5/9/chartex" xmlns:cx4="http://schemas.microsoft.com/office/drawing/2016/5/10/chartex" xmlns:cx5="http://schemas.microsoft.com/office/drawing/2016/5/11/chartex" xmlns:cx6="http://schemas.microsoft.com/office/drawing/2016/5/12/chartex" xmlns:cx7="http://schemas.microsoft.com/office/drawing/2016/5/13/chartex" xmlns:cx8="http://schemas.microsoft.com/office/drawing/2016/5/14/chartex" xmlns:mc="http://schemas.openxmlformats.org/markup-compatibility/2006" xmlns:aink="http://schemas.microsoft.com/office/drawing/2016/ink" xmlns:am3d="http://schemas.microsoft.com/office/drawing/2017/model3d" xmlns:o="urn:schemas-microsoft-com:office:office" xmlns:r="http://schemas.openxmlformats.org/officeDocument/2006/relationships" xmlns:m="http://schemas.openxmlformats.org/officeDocument/2006/math" xmlns:v="urn:schemas-microsoft-com:vml" xmlns:wp14="http://schemas.microsoft.com/office/word/2010/wordprocessingDrawing" xmlns:wp="http://schemas.openxmlformats.org/drawingml/2006/wordprocessingDrawing" xmlns:w10="urn:schemas-microsoft-com:office:word" xmlns:w="http://schemas.openxmlformats.org/wordprocessingml/2006/main" xmlns:w14="http://schemas.microsoft.com/office/word/2010/wordml" xmlns:w15="http://schemas.microsoft.com/office/word/2012/wordml" xmlns:w16cid="http://schemas.microsoft.com/office/word/2016/wordml/cid" xmlns:w16se="http://schemas.microsoft.com/office/word/2015/wordml/symex" xmlns:wpg="http://schemas.microsoft.com/office/word/2010/wordprocessingGroup" xmlns:wpi="http://schemas.microsoft.com/office/word/2010/wordprocessingInk" xmlns:wne="http://schemas.microsoft.com/office/word/2006/wordml" xmlns:wps="http://schemas.microsoft.com/office/word/2010/wordprocessingShape" mc:Ignorable="w14 w15 w16se w16cid wp14">
+  <w:docParts>
+    <w:docPart>
+      <w:docPartPr>
+        <w:name w:val="012FA0D732D7486191E056F767E0B4CC"/>
+        <w:category>
+          <w:name w:val="General"/>
+          <w:gallery w:val="placeholder"/>
+        </w:category>
+        <w:types>
+          <w:type w:val="bbPlcHdr"/>
+        </w:types>
+        <w:behaviors>
+          <w:behavior w:val="content"/>
+        </w:behaviors>
+        <w:guid w:val="{90066BC9-729F-4A75-8F90-E4F9F97DCA26}"/>
+      </w:docPartPr>
+      <w:docPartBody>
+        <w:p>
+          <w:pPr>
+            <w:pStyle w:val="012FA0D732D7486191E056F767E0B4CC"/>
+          </w:pPr>
+          <w:r>
+            <w:rPr>
+              <w:color w:val="2F5496" w:themeColor="accent1" w:themeShade="BF"/>
+              <w:sz w:val="24"/>
+              <w:szCs w:val="24"/>
+            </w:rPr>
+            <w:t>[Company name]</w:t>
+          </w:r>
+        </w:p>
+      </w:docPartBody>
+    </w:docPart>
+    <w:docPart>
+      <w:docPartPr>
+        <w:name w:val="709F3FB524434ACC932C500C96F20B72"/>
+        <w:category>
+          <w:name w:val="General"/>
+          <w:gallery w:val="placeholder"/>
+        </w:category>
+        <w:types>
+          <w:type w:val="bbPlcHdr"/>
+        </w:types>
+        <w:behaviors>
+          <w:behavior w:val="content"/>
+        </w:behaviors>
+        <w:guid w:val="{0F46061B-79A7-4916-971C-EEBF2EB027BF}"/>
+      </w:docPartPr>
+      <w:docPartBody>
+        <w:p>
+          <w:pPr>
+            <w:pStyle w:val="709F3FB524434ACC932C500C96F20B72"/>
+          </w:pPr>
+          <w:r>
+            <w:rPr>
+              <w:rFonts w:asciiTheme="majorHAnsi" w:eastAsiaTheme="majorEastAsia" w:hAnsiTheme="majorHAnsi" w:cstheme="majorBidi"/>
+              <w:color w:val="4472C4" w:themeColor="accent1"/>
+              <w:sz w:val="88"/>
+              <w:szCs w:val="88"/>
+            </w:rPr>
+            <w:t>[Document title]</w:t>
+          </w:r>
+        </w:p>
+      </w:docPartBody>
+    </w:docPart>
+    <w:docPart>
+      <w:docPartPr>
+        <w:name w:val="A92D353E4F074B0B8F306F4677912E12"/>
+        <w:category>
+          <w:name w:val="General"/>
+          <w:gallery w:val="placeholder"/>
+        </w:category>
+        <w:types>
+          <w:type w:val="bbPlcHdr"/>
+        </w:types>
+        <w:behaviors>
+          <w:behavior w:val="content"/>
+        </w:behaviors>
+        <w:guid w:val="{BE5E26FD-42CF-447D-9A3C-678D0331DDBE}"/>
+      </w:docPartPr>
+      <w:docPartBody>
+        <w:p>
+          <w:pPr>
+            <w:pStyle w:val="A92D353E4F074B0B8F306F4677912E12"/>
+          </w:pPr>
+          <w:r>
+            <w:rPr>
+              <w:color w:val="2F5496" w:themeColor="accent1" w:themeShade="BF"/>
+              <w:sz w:val="24"/>
+              <w:szCs w:val="24"/>
+            </w:rPr>
+            <w:t>[Document subtitle]</w:t>
+          </w:r>
+        </w:p>
+      </w:docPartBody>
+    </w:docPart>
+    <w:docPart>
+      <w:docPartPr>
+        <w:name w:val="76AFA8644971403292222903565DC1DD"/>
+        <w:category>
+          <w:name w:val="General"/>
+          <w:gallery w:val="placeholder"/>
+        </w:category>
+        <w:types>
+          <w:type w:val="bbPlcHdr"/>
+        </w:types>
+        <w:behaviors>
+          <w:behavior w:val="content"/>
+        </w:behaviors>
+        <w:guid w:val="{03C482A1-F8A9-4DE2-9839-9C6DD98BBFCB}"/>
+      </w:docPartPr>
+      <w:docPartBody>
+        <w:p>
+          <w:pPr>
+            <w:pStyle w:val="76AFA8644971403292222903565DC1DD"/>
+          </w:pPr>
+          <w:r>
+            <w:rPr>
+              <w:color w:val="4472C4" w:themeColor="accent1"/>
+              <w:sz w:val="28"/>
+              <w:szCs w:val="28"/>
+            </w:rPr>
+            <w:t>[Author name]</w:t>
+          </w:r>
+        </w:p>
+      </w:docPartBody>
+    </w:docPart>
+    <w:docPart>
+      <w:docPartPr>
+        <w:name w:val="3BCEC662A9434D7F946062E0A391421D"/>
+        <w:category>
+          <w:name w:val="General"/>
+          <w:gallery w:val="placeholder"/>
+        </w:category>
+        <w:types>
+          <w:type w:val="bbPlcHdr"/>
+        </w:types>
+        <w:behaviors>
+          <w:behavior w:val="content"/>
+        </w:behaviors>
+        <w:guid w:val="{FA429DC6-9174-42C0-8117-739F5402EA4E}"/>
+      </w:docPartPr>
+      <w:docPartBody>
+        <w:p>
+          <w:pPr>
+            <w:pStyle w:val="3BCEC662A9434D7F946062E0A391421D"/>
+          </w:pPr>
+          <w:r>
+            <w:rPr>
+              <w:color w:val="4472C4" w:themeColor="accent1"/>
+              <w:sz w:val="28"/>
+              <w:szCs w:val="28"/>
+            </w:rPr>
+            <w:t>[Date]</w:t>
+          </w:r>
+        </w:p>
+      </w:docPartBody>
+    </w:docPart>
+  </w:docParts>
+</w:glossaryDocument>
+</file>
+
+<file path=word/glossary/fontTable.xml><?xml version="1.0" encoding="utf-8"?>
+<w:fonts xmlns:mc="http://schemas.openxmlformats.org/markup-compatibility/2006" xmlns:r="http://schemas.openxmlformats.org/officeDocument/2006/relationships" xmlns:w="http://schemas.openxmlformats.org/wordprocessingml/2006/main" xmlns:w14="http://schemas.microsoft.com/office/word/2010/wordml" xmlns:w15="http://schemas.microsoft.com/office/word/2012/wordml" xmlns:w16cid="http://schemas.microsoft.com/office/word/2016/wordml/cid" xmlns:w16se="http://schemas.microsoft.com/office/word/2015/wordml/symex" mc:Ignorable="w14 w15 w16se w16cid">
+  <w:font w:name="Calibri">
+    <w:altName w:val="Calibri"/>
+    <w:panose1 w:val="020F0502020204030204"/>
+    <w:charset w:val="00"/>
+    <w:family w:val="swiss"/>
+    <w:pitch w:val="variable"/>
+    <w:sig w:usb0="E0002AFF" w:usb1="C000247B" w:usb2="00000009" w:usb3="00000000" w:csb0="000001FF" w:csb1="00000000"/>
+  </w:font>
+  <w:font w:name="DengXian">
+    <w:altName w:val="等线"/>
+    <w:panose1 w:val="02010600030101010101"/>
+    <w:charset w:val="86"/>
+    <w:family w:val="auto"/>
+    <w:pitch w:val="variable"/>
+    <w:sig w:usb0="A00002BF" w:usb1="38CF7CFA" w:usb2="00000016" w:usb3="00000000" w:csb0="0004000F" w:csb1="00000000"/>
+  </w:font>
+  <w:font w:name="Times New Roman">
+    <w:panose1 w:val="02020603050405020304"/>
+    <w:charset w:val="00"/>
+    <w:family w:val="roman"/>
+    <w:pitch w:val="variable"/>
+    <w:sig w:usb0="E0002EFF" w:usb1="C000785B" w:usb2="00000009" w:usb3="00000000" w:csb0="000001FF" w:csb1="00000000"/>
+  </w:font>
+  <w:font w:name="Calibri Light">
+    <w:panose1 w:val="020F0302020204030204"/>
+    <w:charset w:val="00"/>
+    <w:family w:val="swiss"/>
+    <w:pitch w:val="variable"/>
+    <w:sig w:usb0="E0002AFF" w:usb1="C000247B" w:usb2="00000009" w:usb3="00000000" w:csb0="000001FF" w:csb1="00000000"/>
+  </w:font>
+  <w:font w:name="DengXian Light">
+    <w:altName w:val="等线 Light"/>
+    <w:panose1 w:val="02010600030101010101"/>
+    <w:charset w:val="86"/>
+    <w:family w:val="auto"/>
+    <w:pitch w:val="variable"/>
+    <w:sig w:usb0="A00002BF" w:usb1="38CF7CFA" w:usb2="00000016" w:usb3="00000000" w:csb0="0004000F" w:csb1="00000000"/>
+  </w:font>
+  <w:font w:name="Consolas">
+    <w:altName w:val="Consolas"/>
+    <w:panose1 w:val="020B0609020204030204"/>
+    <w:charset w:val="00"/>
+    <w:family w:val="modern"/>
+    <w:pitch w:val="fixed"/>
+    <w:sig w:usb0="E00006FF" w:usb1="0000FCFF" w:usb2="00000001" w:usb3="00000000" w:csb0="0000019F" w:csb1="00000000"/>
+  </w:font>
+</w:fonts>
+</file>
+
+<file path=word/glossary/settings.xml><?xml version="1.0" encoding="utf-8"?>
+<w:settings xmlns:mc="http://schemas.openxmlformats.org/markup-compatibility/2006" xmlns:o="urn:schemas-microsoft-com:office:office" xmlns:r="http://schemas.openxmlformats.org/officeDocument/2006/relationships" xmlns:m="http://schemas.openxmlformats.org/officeDocument/2006/math" xmlns:v="urn:schemas-microsoft-com:vml" xmlns:w10="urn:schemas-microsoft-com:office:word" xmlns:w="http://schemas.openxmlformats.org/wordprocessingml/2006/main" xmlns:w14="http://schemas.microsoft.com/office/word/2010/wordml" xmlns:w15="http://schemas.microsoft.com/office/word/2012/wordml" xmlns:w16cid="http://schemas.microsoft.com/office/word/2016/wordml/cid" xmlns:w16se="http://schemas.microsoft.com/office/word/2015/wordml/symex" xmlns:sl="http://schemas.openxmlformats.org/schemaLibrary/2006/main" mc:Ignorable="w14 w15 w16se w16cid">
+  <w:view w:val="normal"/>
+  <w:defaultTabStop w:val="720"/>
+  <w:characterSpacingControl w:val="doNotCompress"/>
+  <w:compat>
+    <w:useFELayout/>
+    <w:compatSetting w:name="compatibilityMode" w:uri="http://schemas.microsoft.com/office/word" w:val="15"/>
+    <w:compatSetting w:name="overrideTableStyleFontSizeAndJustification" w:uri="http://schemas.microsoft.com/office/word" w:val="1"/>
+    <w:compatSetting w:name="enableOpenTypeFeatures" w:uri="http://schemas.microsoft.com/office/word" w:val="1"/>
+    <w:compatSetting w:name="doNotFlipMirrorIndents" w:uri="http://schemas.microsoft.com/office/word" w:val="1"/>
+    <w:compatSetting w:name="differentiateMultirowTableHeaders" w:uri="http://schemas.microsoft.com/office/word" w:val="1"/>
+    <w:compatSetting w:name="useWord2013TrackBottomHyphenation" w:uri="http://schemas.microsoft.com/office/word" w:val="0"/>
+  </w:compat>
+  <w:rsids>
+    <w:rsidRoot w:val="0008617B"/>
+    <w:rsid w:val="0008617B"/>
+    <w:rsid w:val="00F77B47"/>
+  </w:rsids>
+  <m:mathPr>
+    <m:mathFont m:val="Cambria Math"/>
+    <m:brkBin m:val="before"/>
+    <m:brkBinSub m:val="--"/>
+    <m:smallFrac m:val="0"/>
+    <m:dispDef/>
+    <m:lMargin m:val="0"/>
+    <m:rMargin m:val="0"/>
+    <m:defJc m:val="centerGroup"/>
+    <m:wrapIndent m:val="1440"/>
+    <m:intLim m:val="subSup"/>
+    <m:naryLim m:val="undOvr"/>
+  </m:mathPr>
+  <w:themeFontLang w:val="en-NZ" w:eastAsia="zh-CN"/>
+  <w:clrSchemeMapping w:bg1="light1" w:t1="dark1" w:bg2="light2" w:t2="dark2" w:accent1="accent1" w:accent2="accent2" w:accent3="accent3" w:accent4="accent4" w:accent5="accent5" w:accent6="accent6" w:hyperlink="hyperlink" w:followedHyperlink="followedHyperlink"/>
+  <w:decimalSymbol w:val="."/>
+  <w:listSeparator w:val=","/>
+  <w15:chartTrackingRefBased/>
+</w:settings>
+</file>
+
+<file path=word/glossary/styles.xml><?xml version="1.0" encoding="utf-8"?>
+<w:styles xmlns:mc="http://schemas.openxmlformats.org/markup-compatibility/2006" xmlns:r="http://schemas.openxmlformats.org/officeDocument/2006/relationships" xmlns:w="http://schemas.openxmlformats.org/wordprocessingml/2006/main" xmlns:w14="http://schemas.microsoft.com/office/word/2010/wordml" xmlns:w15="http://schemas.microsoft.com/office/word/2012/wordml" xmlns:w16cid="http://schemas.microsoft.com/office/word/2016/wordml/cid" xmlns:w16se="http://schemas.microsoft.com/office/word/2015/wordml/symex" mc:Ignorable="w14 w15 w16se w16cid">
+  <w:docDefaults>
+    <w:rPrDefault>
+      <w:rPr>
+        <w:rFonts w:asciiTheme="minorHAnsi" w:eastAsiaTheme="minorEastAsia" w:hAnsiTheme="minorHAnsi" w:cstheme="minorBidi"/>
+        <w:sz w:val="22"/>
+        <w:szCs w:val="22"/>
+        <w:lang w:val="en-NZ" w:eastAsia="zh-CN" w:bidi="ar-SA"/>
+      </w:rPr>
+    </w:rPrDefault>
+    <w:pPrDefault>
+      <w:pPr>
+        <w:spacing w:after="160" w:line="259" w:lineRule="auto"/>
+      </w:pPr>
+    </w:pPrDefault>
+  </w:docDefaults>
+  <w:latentStyles w:defLockedState="0" w:defUIPriority="99" w:defSemiHidden="0" w:defUnhideWhenUsed="0" w:defQFormat="0" w:count="375">
+    <w:lsdException w:name="Normal" w:uiPriority="0" w:qFormat="1"/>
+    <w:lsdException w:name="heading 1" w:uiPriority="9" w:qFormat="1"/>
+    <w:lsdException w:name="heading 2" w:semiHidden="1" w:uiPriority="9" w:unhideWhenUsed="1" w:qFormat="1"/>
+    <w:lsdException w:name="heading 3" w:semiHidden="1" w:uiPriority="9" w:unhideWhenUsed="1" w:qFormat="1"/>
+    <w:lsdException w:name="heading 4" w:semiHidden="1" w:uiPriority="9" w:unhideWhenUsed="1" w:qFormat="1"/>
+    <w:lsdException w:name="heading 5" w:semiHidden="1" w:uiPriority="9" w:unhideWhenUsed="1" w:qFormat="1"/>
+    <w:lsdException w:name="heading 6" w:semiHidden="1" w:uiPriority="9" w:unhideWhenUsed="1" w:qFormat="1"/>
+    <w:lsdException w:name="heading 7" w:semiHidden="1" w:uiPriority="9" w:unhideWhenUsed="1" w:qFormat="1"/>
+    <w:lsdException w:name="heading 8" w:semiHidden="1" w:uiPriority="9" w:unhideWhenUsed="1" w:qFormat="1"/>
+    <w:lsdException w:name="heading 9" w:semiHidden="1" w:uiPriority="9" w:unhideWhenUsed="1" w:qFormat="1"/>
+    <w:lsdException w:name="index 1" w:semiHidden="1" w:unhideWhenUsed="1"/>
+    <w:lsdException w:name="index 2" w:semiHidden="1" w:unhideWhenUsed="1"/>
+    <w:lsdException w:name="index 3" w:semiHidden="1" w:unhideWhenUsed="1"/>
+    <w:lsdException w:name="index 4" w:semiHidden="1" w:unhideWhenUsed="1"/>
+    <w:lsdException w:name="index 5" w:semiHidden="1" w:unhideWhenUsed="1"/>
+    <w:lsdException w:name="index 6" w:semiHidden="1" w:unhideWhenUsed="1"/>
+    <w:lsdException w:name="index 7" w:semiHidden="1" w:unhideWhenUsed="1"/>
+    <w:lsdException w:name="index 8" w:semiHidden="1" w:unhideWhenUsed="1"/>
+    <w:lsdException w:name="index 9" w:semiHidden="1" w:unhideWhenUsed="1"/>
+    <w:lsdException w:name="toc 1" w:semiHidden="1" w:uiPriority="39" w:unhideWhenUsed="1"/>
+    <w:lsdException w:name="toc 2" w:semiHidden="1" w:uiPriority="39" w:unhideWhenUsed="1"/>
+    <w:lsdException w:name="toc 3" w:semiHidden="1" w:uiPriority="39" w:unhideWhenUsed="1"/>
+    <w:lsdException w:name="toc 4" w:semiHidden="1" w:uiPriority="39" w:unhideWhenUsed="1"/>
+    <w:lsdException w:name="toc 5" w:semiHidden="1" w:uiPriority="39" w:unhideWhenUsed="1"/>
+    <w:lsdException w:name="toc 6" w:semiHidden="1" w:uiPriority="39" w:unhideWhenUsed="1"/>
+    <w:lsdException w:name="toc 7" w:semiHidden="1" w:uiPriority="39" w:unhideWhenUsed="1"/>
+    <w:lsdException w:name="toc 8" w:semiHidden="1" w:uiPriority="39" w:unhideWhenUsed="1"/>
+    <w:lsdException w:name="toc 9" w:semiHidden="1" w:uiPriority="39" w:unhideWhenUsed="1"/>
+    <w:lsdException w:name="Normal Indent" w:semiHidden="1" w:unhideWhenUsed="1"/>
+    <w:lsdException w:name="footnote text" w:semiHidden="1" w:unhideWhenUsed="1"/>
+    <w:lsdException w:name="annotation text" w:semiHidden="1" w:unhideWhenUsed="1"/>
+    <w:lsdException w:name="header" w:semiHidden="1" w:unhideWhenUsed="1"/>
+    <w:lsdException w:name="footer" w:semiHidden="1" w:unhideWhenUsed="1"/>
+    <w:lsdException w:name="index heading" w:semiHidden="1" w:unhideWhenUsed="1"/>
+    <w:lsdException w:name="caption" w:semiHidden="1" w:uiPriority="35" w:unhideWhenUsed="1" w:qFormat="1"/>
+    <w:lsdException w:name="table of figures" w:semiHidden="1" w:unhideWhenUsed="1"/>
+    <w:lsdException w:name="envelope address" w:semiHidden="1" w:unhideWhenUsed="1"/>
+    <w:lsdException w:name="envelope return" w:semiHidden="1" w:unhideWhenUsed="1"/>
+    <w:lsdException w:name="footnote reference" w:semiHidden="1" w:unhideWhenUsed="1"/>
+    <w:lsdException w:name="annotation reference" w:semiHidden="1" w:unhideWhenUsed="1"/>
+    <w:lsdException w:name="line number" w:semiHidden="1" w:unhideWhenUsed="1"/>
+    <w:lsdException w:name="page number" w:semiHidden="1" w:unhideWhenUsed="1"/>
+    <w:lsdException w:name="endnote reference" w:semiHidden="1" w:unhideWhenUsed="1"/>
+    <w:lsdException w:name="endnote text" w:semiHidden="1" w:unhideWhenUsed="1"/>
+    <w:lsdException w:name="table of authorities" w:semiHidden="1" w:unhideWhenUsed="1"/>
+    <w:lsdException w:name="macro" w:semiHidden="1" w:unhideWhenUsed="1"/>
+    <w:lsdException w:name="toa heading" w:semiHidden="1" w:unhideWhenUsed="1"/>
+    <w:lsdException w:name="List" w:semiHidden="1" w:unhideWhenUsed="1"/>
+    <w:lsdException w:name="List Bullet" w:semiHidden="1" w:unhideWhenUsed="1"/>
+    <w:lsdException w:name="List Number" w:semiHidden="1" w:unhideWhenUsed="1"/>
+    <w:lsdException w:name="List 2" w:semiHidden="1" w:unhideWhenUsed="1"/>
+    <w:lsdException w:name="List 3" w:semiHidden="1" w:unhideWhenUsed="1"/>
+    <w:lsdException w:name="List 4" w:semiHidden="1" w:unhideWhenUsed="1"/>
+    <w:lsdException w:name="List 5" w:semiHidden="1" w:unhideWhenUsed="1"/>
+    <w:lsdException w:name="List Bullet 2" w:semiHidden="1" w:unhideWhenUsed="1"/>
+    <w:lsdException w:name="List Bullet 3" w:semiHidden="1" w:unhideWhenUsed="1"/>
+    <w:lsdException w:name="List Bullet 4" w:semiHidden="1" w:unhideWhenUsed="1"/>
+    <w:lsdException w:name="List Bullet 5" w:semiHidden="1" w:unhideWhenUsed="1"/>
+    <w:lsdException w:name="List Number 2" w:semiHidden="1" w:unhideWhenUsed="1"/>
+    <w:lsdException w:name="List Number 3" w:semiHidden="1" w:unhideWhenUsed="1"/>
+    <w:lsdException w:name="List Number 4" w:semiHidden="1" w:unhideWhenUsed="1"/>
+    <w:lsdException w:name="List Number 5" w:semiHidden="1" w:unhideWhenUsed="1"/>
+    <w:lsdException w:name="Title" w:uiPriority="10" w:qFormat="1"/>
+    <w:lsdException w:name="Closing" w:semiHidden="1" w:unhideWhenUsed="1"/>
+    <w:lsdException w:name="Signature" w:semiHidden="1" w:unhideWhenUsed="1"/>
+    <w:lsdException w:name="Default Paragraph Font" w:semiHidden="1" w:uiPriority="1" w:unhideWhenUsed="1"/>
+    <w:lsdException w:name="Body Text" w:semiHidden="1" w:unhideWhenUsed="1"/>
+    <w:lsdException w:name="Body Text Indent" w:semiHidden="1" w:unhideWhenUsed="1"/>
+    <w:lsdException w:name="List Continue" w:semiHidden="1" w:unhideWhenUsed="1"/>
+    <w:lsdException w:name="List Continue 2" w:semiHidden="1" w:unhideWhenUsed="1"/>
+    <w:lsdException w:name="List Continue 3" w:semiHidden="1" w:unhideWhenUsed="1"/>
+    <w:lsdException w:name="List Continue 4" w:semiHidden="1" w:unhideWhenUsed="1"/>
+    <w:lsdException w:name="List Continue 5" w:semiHidden="1" w:unhideWhenUsed="1"/>
+    <w:lsdException w:name="Message Header" w:semiHidden="1" w:unhideWhenUsed="1"/>
+    <w:lsdException w:name="Subtitle" w:uiPriority="11" w:qFormat="1"/>
+    <w:lsdException w:name="Salutation" w:semiHidden="1" w:unhideWhenUsed="1"/>
+    <w:lsdException w:name="Date" w:semiHidden="1" w:unhideWhenUsed="1"/>
+    <w:lsdException w:name="Body Text First Indent" w:semiHidden="1" w:unhideWhenUsed="1"/>
+    <w:lsdException w:name="Body Text First Indent 2" w:semiHidden="1" w:unhideWhenUsed="1"/>
+    <w:lsdException w:name="Note Heading" w:semiHidden="1" w:unhideWhenUsed="1"/>
+    <w:lsdException w:name="Body Text 2" w:semiHidden="1" w:unhideWhenUsed="1"/>
+    <w:lsdException w:name="Body Text 3" w:semiHidden="1" w:unhideWhenUsed="1"/>
+    <w:lsdException w:name="Body Text Indent 2" w:semiHidden="1" w:unhideWhenUsed="1"/>
+    <w:lsdException w:name="Body Text Indent 3" w:semiHidden="1" w:unhideWhenUsed="1"/>
+    <w:lsdException w:name="Block Text" w:semiHidden="1" w:unhideWhenUsed="1"/>
+    <w:lsdException w:name="Hyperlink" w:semiHidden="1" w:unhideWhenUsed="1"/>
+    <w:lsdException w:name="FollowedHyperlink" w:semiHidden="1" w:unhideWhenUsed="1"/>
+    <w:lsdException w:name="Strong" w:uiPriority="22" w:qFormat="1"/>
+    <w:lsdException w:name="Emphasis" w:uiPriority="20" w:qFormat="1"/>
+    <w:lsdException w:name="Document Map" w:semiHidden="1" w:unhideWhenUsed="1"/>
+    <w:lsdException w:name="Plain Text" w:semiHidden="1" w:unhideWhenUsed="1"/>
+    <w:lsdException w:name="E-mail Signature" w:semiHidden="1" w:unhideWhenUsed="1"/>
+    <w:lsdException w:name="HTML Top of Form" w:semiHidden="1" w:unhideWhenUsed="1"/>
+    <w:lsdException w:name="HTML Bottom of Form" w:semiHidden="1" w:unhideWhenUsed="1"/>
+    <w:lsdException w:name="Normal (Web)" w:semiHidden="1" w:unhideWhenUsed="1"/>
+    <w:lsdException w:name="HTML Acronym" w:semiHidden="1" w:unhideWhenUsed="1"/>
+    <w:lsdException w:name="HTML Address" w:semiHidden="1" w:unhideWhenUsed="1"/>
+    <w:lsdException w:name="HTML Cite" w:semiHidden="1" w:unhideWhenUsed="1"/>
+    <w:lsdException w:name="HTML Code" w:semiHidden="1" w:unhideWhenUsed="1"/>
+    <w:lsdException w:name="HTML Definition" w:semiHidden="1" w:unhideWhenUsed="1"/>
+    <w:lsdException w:name="HTML Keyboard" w:semiHidden="1" w:unhideWhenUsed="1"/>
+    <w:lsdException w:name="HTML Preformatted" w:semiHidden="1" w:unhideWhenUsed="1"/>
+    <w:lsdException w:name="HTML Sample" w:semiHidden="1" w:unhideWhenUsed="1"/>
+    <w:lsdException w:name="HTML Typewriter" w:semiHidden="1" w:unhideWhenUsed="1"/>
+    <w:lsdException w:name="HTML Variable" w:semiHidden="1" w:unhideWhenUsed="1"/>
+    <w:lsdException w:name="Normal Table" w:semiHidden="1" w:unhideWhenUsed="1"/>
+    <w:lsdException w:name="annotation subject" w:semiHidden="1" w:unhideWhenUsed="1"/>
+    <w:lsdException w:name="No List" w:semiHidden="1" w:unhideWhenUsed="1"/>
+    <w:lsdException w:name="Outline List 1" w:semiHidden="1" w:unhideWhenUsed="1"/>
+    <w:lsdException w:name="Outline List 2" w:semiHidden="1" w:unhideWhenUsed="1"/>
+    <w:lsdException w:name="Outline List 3" w:semiHidden="1" w:unhideWhenUsed="1"/>
+    <w:lsdException w:name="Table Simple 1" w:semiHidden="1" w:unhideWhenUsed="1"/>
+    <w:lsdException w:name="Table Simple 2" w:semiHidden="1" w:unhideWhenUsed="1"/>
+    <w:lsdException w:name="Table Simple 3" w:semiHidden="1" w:unhideWhenUsed="1"/>
+    <w:lsdException w:name="Table Classic 1" w:semiHidden="1" w:unhideWhenUsed="1"/>
+    <w:lsdException w:name="Table Classic 2" w:semiHidden="1" w:unhideWhenUsed="1"/>
+    <w:lsdException w:name="Table Classic 3" w:semiHidden="1" w:unhideWhenUsed="1"/>
+    <w:lsdException w:name="Table Classic 4" w:semiHidden="1" w:unhideWhenUsed="1"/>
+    <w:lsdException w:name="Table Colorful 1" w:semiHidden="1" w:unhideWhenUsed="1"/>
+    <w:lsdException w:name="Table Colorful 2" w:semiHidden="1" w:unhideWhenUsed="1"/>
+    <w:lsdException w:name="Table Colorful 3" w:semiHidden="1" w:unhideWhenUsed="1"/>
+    <w:lsdException w:name="Table Columns 1" w:semiHidden="1" w:unhideWhenUsed="1"/>
+    <w:lsdException w:name="Table Columns 2" w:semiHidden="1" w:unhideWhenUsed="1"/>
+    <w:lsdException w:name="Table Columns 3" w:semiHidden="1" w:unhideWhenUsed="1"/>
+    <w:lsdException w:name="Table Columns 4" w:semiHidden="1" w:unhideWhenUsed="1"/>
+    <w:lsdException w:name="Table Columns 5" w:semiHidden="1" w:unhideWhenUsed="1"/>
+    <w:lsdException w:name="Table Grid 1" w:semiHidden="1" w:unhideWhenUsed="1"/>
+    <w:lsdException w:name="Table Grid 2" w:semiHidden="1" w:unhideWhenUsed="1"/>
+    <w:lsdException w:name="Table Grid 3" w:semiHidden="1" w:unhideWhenUsed="1"/>
+    <w:lsdException w:name="Table Grid 4" w:semiHidden="1" w:unhideWhenUsed="1"/>
+    <w:lsdException w:name="Table Grid 5" w:semiHidden="1" w:unhideWhenUsed="1"/>
+    <w:lsdException w:name="Table Grid 6" w:semiHidden="1" w:unhideWhenUsed="1"/>
+    <w:lsdException w:name="Table Grid 7" w:semiHidden="1" w:unhideWhenUsed="1"/>
+    <w:lsdException w:name="Table Grid 8" w:semiHidden="1" w:unhideWhenUsed="1"/>
+    <w:lsdException w:name="Table List 1" w:semiHidden="1" w:unhideWhenUsed="1"/>
+    <w:lsdException w:name="Table List 2" w:semiHidden="1" w:unhideWhenUsed="1"/>
+    <w:lsdException w:name="Table List 3" w:semiHidden="1" w:unhideWhenUsed="1"/>
+    <w:lsdException w:name="Table List 4" w:semiHidden="1" w:unhideWhenUsed="1"/>
+    <w:lsdException w:name="Table List 5" w:semiHidden="1" w:unhideWhenUsed="1"/>
+    <w:lsdException w:name="Table List 6" w:semiHidden="1" w:unhideWhenUsed="1"/>
+    <w:lsdException w:name="Table List 7" w:semiHidden="1" w:unhideWhenUsed="1"/>
+    <w:lsdException w:name="Table List 8" w:semiHidden="1" w:unhideWhenUsed="1"/>
+    <w:lsdException w:name="Table 3D effects 1" w:semiHidden="1" w:unhideWhenUsed="1"/>
+    <w:lsdException w:name="Table 3D effects 2" w:semiHidden="1" w:unhideWhenUsed="1"/>
+    <w:lsdException w:name="Table 3D effects 3" w:semiHidden="1" w:unhideWhenUsed="1"/>
+    <w:lsdException w:name="Table Contemporary" w:semiHidden="1" w:unhideWhenUsed="1"/>
+    <w:lsdException w:name="Table Elegant" w:semiHidden="1" w:unhideWhenUsed="1"/>
+    <w:lsdException w:name="Table Professional" w:semiHidden="1" w:unhideWhenUsed="1"/>
+    <w:lsdException w:name="Table Subtle 1" w:semiHidden="1" w:unhideWhenUsed="1"/>
+    <w:lsdException w:name="Table Subtle 2" w:semiHidden="1" w:unhideWhenUsed="1"/>
+    <w:lsdException w:name="Table Web 1" w:semiHidden="1" w:unhideWhenUsed="1"/>
+    <w:lsdException w:name="Table Web 2" w:semiHidden="1" w:unhideWhenUsed="1"/>
+    <w:lsdException w:name="Table Web 3" w:semiHidden="1" w:unhideWhenUsed="1"/>
+    <w:lsdException w:name="Balloon Text" w:semiHidden="1" w:unhideWhenUsed="1"/>
+    <w:lsdException w:name="Table Grid" w:uiPriority="39"/>
+    <w:lsdException w:name="Table Theme" w:semiHidden="1" w:unhideWhenUsed="1"/>
+    <w:lsdException w:name="Placeholder Text" w:semiHidden="1"/>
+    <w:lsdException w:name="No Spacing" w:uiPriority="1" w:qFormat="1"/>
+    <w:lsdException w:name="Light Shading" w:uiPriority="60"/>
+    <w:lsdException w:name="Light List" w:uiPriority="61"/>
+    <w:lsdException w:name="Light Grid" w:uiPriority="62"/>
+    <w:lsdException w:name="Medium Shading 1" w:uiPriority="63"/>
+    <w:lsdException w:name="Medium Shading 2" w:uiPriority="64"/>
+    <w:lsdException w:name="Medium List 1" w:uiPriority="65"/>
+    <w:lsdException w:name="Medium List 2" w:uiPriority="66"/>
+    <w:lsdException w:name="Medium Grid 1" w:uiPriority="67"/>
+    <w:lsdException w:name="Medium Grid 2" w:uiPriority="68"/>
+    <w:lsdException w:name="Medium Grid 3" w:uiPriority="69"/>
+    <w:lsdException w:name="Dark List" w:uiPriority="70"/>
+    <w:lsdException w:name="Colorful Shading" w:uiPriority="71"/>
+    <w:lsdException w:name="Colorful List" w:uiPriority="72"/>
+    <w:lsdException w:name="Colorful Grid" w:uiPriority="73"/>
+    <w:lsdException w:name="Light Shading Accent 1" w:uiPriority="60"/>
+    <w:lsdException w:name="Light List Accent 1" w:uiPriority="61"/>
+    <w:lsdException w:name="Light Grid Accent 1" w:uiPriority="62"/>
+    <w:lsdException w:name="Medium Shading 1 Accent 1" w:uiPriority="63"/>
+    <w:lsdException w:name="Medium Shading 2 Accent 1" w:uiPriority="64"/>
+    <w:lsdException w:name="Medium List 1 Accent 1" w:uiPriority="65"/>
+    <w:lsdException w:name="Revision" w:semiHidden="1"/>
+    <w:lsdException w:name="List Paragraph" w:uiPriority="34" w:qFormat="1"/>
+    <w:lsdException w:name="Quote" w:uiPriority="29" w:qFormat="1"/>
+    <w:lsdException w:name="Intense Quote" w:uiPriority="30" w:qFormat="1"/>
+    <w:lsdException w:name="Medium List 2 Accent 1" w:uiPriority="66"/>
+    <w:lsdException w:name="Medium Grid 1 Accent 1" w:uiPriority="67"/>
+    <w:lsdException w:name="Medium Grid 2 Accent 1" w:uiPriority="68"/>
+    <w:lsdException w:name="Medium Grid 3 Accent 1" w:uiPriority="69"/>
+    <w:lsdException w:name="Dark List Accent 1" w:uiPriority="70"/>
+    <w:lsdException w:name="Colorful Shading Accent 1" w:uiPriority="71"/>
+    <w:lsdException w:name="Colorful List Accent 1" w:uiPriority="72"/>
+    <w:lsdException w:name="Colorful Grid Accent 1" w:uiPriority="73"/>
+    <w:lsdException w:name="Light Shading Accent 2" w:uiPriority="60"/>
+    <w:lsdException w:name="Light List Accent 2" w:uiPriority="61"/>
+    <w:lsdException w:name="Light Grid Accent 2" w:uiPriority="62"/>
+    <w:lsdException w:name="Medium Shading 1 Accent 2" w:uiPriority="63"/>
+    <w:lsdException w:name="Medium Shading 2 Accent 2" w:uiPriority="64"/>
+    <w:lsdException w:name="Medium List 1 Accent 2" w:uiPriority="65"/>
+    <w:lsdException w:name="Medium List 2 Accent 2" w:uiPriority="66"/>
+    <w:lsdException w:name="Medium Grid 1 Accent 2" w:uiPriority="67"/>
+    <w:lsdException w:name="Medium Grid 2 Accent 2" w:uiPriority="68"/>
+    <w:lsdException w:name="Medium Grid 3 Accent 2" w:uiPriority="69"/>
+    <w:lsdException w:name="Dark List Accent 2" w:uiPriority="70"/>
+    <w:lsdException w:name="Colorful Shading Accent 2" w:uiPriority="71"/>
+    <w:lsdException w:name="Colorful List Accent 2" w:uiPriority="72"/>
+    <w:lsdException w:name="Colorful Grid Accent 2" w:uiPriority="73"/>
+    <w:lsdException w:name="Light Shading Accent 3" w:uiPriority="60"/>
+    <w:lsdException w:name="Light List Accent 3" w:uiPriority="61"/>
+    <w:lsdException w:name="Light Grid Accent 3" w:uiPriority="62"/>
+    <w:lsdException w:name="Medium Shading 1 Accent 3" w:uiPriority="63"/>
+    <w:lsdException w:name="Medium Shading 2 Accent 3" w:uiPriority="64"/>
+    <w:lsdException w:name="Medium List 1 Accent 3" w:uiPriority="65"/>
+    <w:lsdException w:name="Medium List 2 Accent 3" w:uiPriority="66"/>
+    <w:lsdException w:name="Medium Grid 1 Accent 3" w:uiPriority="67"/>
+    <w:lsdException w:name="Medium Grid 2 Accent 3" w:uiPriority="68"/>
+    <w:lsdException w:name="Medium Grid 3 Accent 3" w:uiPriority="69"/>
+    <w:lsdException w:name="Dark List Accent 3" w:uiPriority="70"/>
+    <w:lsdException w:name="Colorful Shading Accent 3" w:uiPriority="71"/>
+    <w:lsdException w:name="Colorful List Accent 3" w:uiPriority="72"/>
+    <w:lsdException w:name="Colorful Grid Accent 3" w:uiPriority="73"/>
+    <w:lsdException w:name="Light Shading Accent 4" w:uiPriority="60"/>
+    <w:lsdException w:name="Light List Accent 4" w:uiPriority="61"/>
+    <w:lsdException w:name="Light Grid Accent 4" w:uiPriority="62"/>
+    <w:lsdException w:name="Medium Shading 1 Accent 4" w:uiPriority="63"/>
+    <w:lsdException w:name="Medium Shading 2 Accent 4" w:uiPriority="64"/>
+    <w:lsdException w:name="Medium List 1 Accent 4" w:uiPriority="65"/>
+    <w:lsdException w:name="Medium List 2 Accent 4" w:uiPriority="66"/>
+    <w:lsdException w:name="Medium Grid 1 Accent 4" w:uiPriority="67"/>
+    <w:lsdException w:name="Medium Grid 2 Accent 4" w:uiPriority="68"/>
+    <w:lsdException w:name="Medium Grid 3 Accent 4" w:uiPriority="69"/>
+    <w:lsdException w:name="Dark List Accent 4" w:uiPriority="70"/>
+    <w:lsdException w:name="Colorful Shading Accent 4" w:uiPriority="71"/>
+    <w:lsdException w:name="Colorful List Accent 4" w:uiPriority="72"/>
+    <w:lsdException w:name="Colorful Grid Accent 4" w:uiPriority="73"/>
+    <w:lsdException w:name="Light Shading Accent 5" w:uiPriority="60"/>
+    <w:lsdException w:name="Light List Accent 5" w:uiPriority="61"/>
+    <w:lsdException w:name="Light Grid Accent 5" w:uiPriority="62"/>
+    <w:lsdException w:name="Medium Shading 1 Accent 5" w:uiPriority="63"/>
+    <w:lsdException w:name="Medium Shading 2 Accent 5" w:uiPriority="64"/>
+    <w:lsdException w:name="Medium List 1 Accent 5" w:uiPriority="65"/>
+    <w:lsdException w:name="Medium List 2 Accent 5" w:uiPriority="66"/>
+    <w:lsdException w:name="Medium Grid 1 Accent 5" w:uiPriority="67"/>
+    <w:lsdException w:name="Medium Grid 2 Accent 5" w:uiPriority="68"/>
+    <w:lsdException w:name="Medium Grid 3 Accent 5" w:uiPriority="69"/>
+    <w:lsdException w:name="Dark List Accent 5" w:uiPriority="70"/>
+    <w:lsdException w:name="Colorful Shading Accent 5" w:uiPriority="71"/>
+    <w:lsdException w:name="Colorful List Accent 5" w:uiPriority="72"/>
+    <w:lsdException w:name="Colorful Grid Accent 5" w:uiPriority="73"/>
+    <w:lsdException w:name="Light Shading Accent 6" w:uiPriority="60"/>
+    <w:lsdException w:name="Light List Accent 6" w:uiPriority="61"/>
+    <w:lsdException w:name="Light Grid Accent 6" w:uiPriority="62"/>
+    <w:lsdException w:name="Medium Shading 1 Accent 6" w:uiPriority="63"/>
+    <w:lsdException w:name="Medium Shading 2 Accent 6" w:uiPriority="64"/>
+    <w:lsdException w:name="Medium List 1 Accent 6" w:uiPriority="65"/>
+    <w:lsdException w:name="Medium List 2 Accent 6" w:uiPriority="66"/>
+    <w:lsdException w:name="Medium Grid 1 Accent 6" w:uiPriority="67"/>
+    <w:lsdException w:name="Medium Grid 2 Accent 6" w:uiPriority="68"/>
+    <w:lsdException w:name="Medium Grid 3 Accent 6" w:uiPriority="69"/>
+    <w:lsdException w:name="Dark List Accent 6" w:uiPriority="70"/>
+    <w:lsdException w:name="Colorful Shading Accent 6" w:uiPriority="71"/>
+    <w:lsdException w:name="Colorful List Accent 6" w:uiPriority="72"/>
+    <w:lsdException w:name="Colorful Grid Accent 6" w:uiPriority="73"/>
+    <w:lsdException w:name="Subtle Emphasis" w:uiPriority="19" w:qFormat="1"/>
+    <w:lsdException w:name="Intense Emphasis" w:uiPriority="21" w:qFormat="1"/>
+    <w:lsdException w:name="Subtle Reference" w:uiPriority="31" w:qFormat="1"/>
+    <w:lsdException w:name="Intense Reference" w:uiPriority="32" w:qFormat="1"/>
+    <w:lsdException w:name="Book Title" w:uiPriority="33" w:qFormat="1"/>
+    <w:lsdException w:name="Bibliography" w:semiHidden="1" w:uiPriority="37" w:unhideWhenUsed="1"/>
+    <w:lsdException w:name="TOC Heading" w:semiHidden="1" w:uiPriority="39" w:unhideWhenUsed="1" w:qFormat="1"/>
+    <w:lsdException w:name="Plain Table 1" w:uiPriority="41"/>
+    <w:lsdException w:name="Plain Table 2" w:uiPriority="42"/>
+    <w:lsdException w:name="Plain Table 3" w:uiPriority="43"/>
+    <w:lsdException w:name="Plain Table 4" w:uiPriority="44"/>
+    <w:lsdException w:name="Plain Table 5" w:uiPriority="45"/>
+    <w:lsdException w:name="Grid Table Light" w:uiPriority="40"/>
+    <w:lsdException w:name="Grid Table 1 Light" w:uiPriority="46"/>
+    <w:lsdException w:name="Grid Table 2" w:uiPriority="47"/>
+    <w:lsdException w:name="Grid Table 3" w:uiPriority="48"/>
+    <w:lsdException w:name="Grid Table 4" w:uiPriority="49"/>
+    <w:lsdException w:name="Grid Table 5 Dark" w:uiPriority="50"/>
+    <w:lsdException w:name="Grid Table 6 Colorful" w:uiPriority="51"/>
+    <w:lsdException w:name="Grid Table 7 Colorful" w:uiPriority="52"/>
+    <w:lsdException w:name="Grid Table 1 Light Accent 1" w:uiPriority="46"/>
+    <w:lsdException w:name="Grid Table 2 Accent 1" w:uiPriority="47"/>
+    <w:lsdException w:name="Grid Table 3 Accent 1" w:uiPriority="48"/>
+    <w:lsdException w:name="Grid Table 4 Accent 1" w:uiPriority="49"/>
+    <w:lsdException w:name="Grid Table 5 Dark Accent 1" w:uiPriority="50"/>
+    <w:lsdException w:name="Grid Table 6 Colorful Accent 1" w:uiPriority="51"/>
+    <w:lsdException w:name="Grid Table 7 Colorful Accent 1" w:uiPriority="52"/>
+    <w:lsdException w:name="Grid Table 1 Light Accent 2" w:uiPriority="46"/>
+    <w:lsdException w:name="Grid Table 2 Accent 2" w:uiPriority="47"/>
+    <w:lsdException w:name="Grid Table 3 Accent 2" w:uiPriority="48"/>
+    <w:lsdException w:name="Grid Table 4 Accent 2" w:uiPriority="49"/>
+    <w:lsdException w:name="Grid Table 5 Dark Accent 2" w:uiPriority="50"/>
+    <w:lsdException w:name="Grid Table 6 Colorful Accent 2" w:uiPriority="51"/>
+    <w:lsdException w:name="Grid Table 7 Colorful Accent 2" w:uiPriority="52"/>
+    <w:lsdException w:name="Grid Table 1 Light Accent 3" w:uiPriority="46"/>
+    <w:lsdException w:name="Grid Table 2 Accent 3" w:uiPriority="47"/>
+    <w:lsdException w:name="Grid Table 3 Accent 3" w:uiPriority="48"/>
+    <w:lsdException w:name="Grid Table 4 Accent 3" w:uiPriority="49"/>
+    <w:lsdException w:name="Grid Table 5 Dark Accent 3" w:uiPriority="50"/>
+    <w:lsdException w:name="Grid Table 6 Colorful Accent 3" w:uiPriority="51"/>
+    <w:lsdException w:name="Grid Table 7 Colorful Accent 3" w:uiPriority="52"/>
+    <w:lsdException w:name="Grid Table 1 Light Accent 4" w:uiPriority="46"/>
+    <w:lsdException w:name="Grid Table 2 Accent 4" w:uiPriority="47"/>
+    <w:lsdException w:name="Grid Table 3 Accent 4" w:uiPriority="48"/>
+    <w:lsdException w:name="Grid Table 4 Accent 4" w:uiPriority="49"/>
+    <w:lsdException w:name="Grid Table 5 Dark Accent 4" w:uiPriority="50"/>
+    <w:lsdException w:name="Grid Table 6 Colorful Accent 4" w:uiPriority="51"/>
+    <w:lsdException w:name="Grid Table 7 Colorful Accent 4" w:uiPriority="52"/>
+    <w:lsdException w:name="Grid Table 1 Light Accent 5" w:uiPriority="46"/>
+    <w:lsdException w:name="Grid Table 2 Accent 5" w:uiPriority="47"/>
+    <w:lsdException w:name="Grid Table 3 Accent 5" w:uiPriority="48"/>
+    <w:lsdException w:name="Grid Table 4 Accent 5" w:uiPriority="49"/>
+    <w:lsdException w:name="Grid Table 5 Dark Accent 5" w:uiPriority="50"/>
+    <w:lsdException w:name="Grid Table 6 Colorful Accent 5" w:uiPriority="51"/>
+    <w:lsdException w:name="Grid Table 7 Colorful Accent 5" w:uiPriority="52"/>
+    <w:lsdException w:name="Grid Table 1 Light Accent 6" w:uiPriority="46"/>
+    <w:lsdException w:name="Grid Table 2 Accent 6" w:uiPriority="47"/>
+    <w:lsdException w:name="Grid Table 3 Accent 6" w:uiPriority="48"/>
+    <w:lsdException w:name="Grid Table 4 Accent 6" w:uiPriority="49"/>
+    <w:lsdException w:name="Grid Table 5 Dark Accent 6" w:uiPriority="50"/>
+    <w:lsdException w:name="Grid Table 6 Colorful Accent 6" w:uiPriority="51"/>
+    <w:lsdException w:name="Grid Table 7 Colorful Accent 6" w:uiPriority="52"/>
+    <w:lsdException w:name="List Table 1 Light" w:uiPriority="46"/>
+    <w:lsdException w:name="List Table 2" w:uiPriority="47"/>
+    <w:lsdException w:name="List Table 3" w:uiPriority="48"/>
+    <w:lsdException w:name="List Table 4" w:uiPriority="49"/>
+    <w:lsdException w:name="List Table 5 Dark" w:uiPriority="50"/>
+    <w:lsdException w:name="List Table 6 Colorful" w:uiPriority="51"/>
+    <w:lsdException w:name="List Table 7 Colorful" w:uiPriority="52"/>
+    <w:lsdException w:name="List Table 1 Light Accent 1" w:uiPriority="46"/>
+    <w:lsdException w:name="List Table 2 Accent 1" w:uiPriority="47"/>
+    <w:lsdException w:name="List Table 3 Accent 1" w:uiPriority="48"/>
+    <w:lsdException w:name="List Table 4 Accent 1" w:uiPriority="49"/>
+    <w:lsdException w:name="List Table 5 Dark Accent 1" w:uiPriority="50"/>
+    <w:lsdException w:name="List Table 6 Colorful Accent 1" w:uiPriority="51"/>
+    <w:lsdException w:name="List Table 7 Colorful Accent 1" w:uiPriority="52"/>
+    <w:lsdException w:name="List Table 1 Light Accent 2" w:uiPriority="46"/>
+    <w:lsdException w:name="List Table 2 Accent 2" w:uiPriority="47"/>
+    <w:lsdException w:name="List Table 3 Accent 2" w:uiPriority="48"/>
+    <w:lsdException w:name="List Table 4 Accent 2" w:uiPriority="49"/>
+    <w:lsdException w:name="List Table 5 Dark Accent 2" w:uiPriority="50"/>
+    <w:lsdException w:name="List Table 6 Colorful Accent 2" w:uiPriority="51"/>
+    <w:lsdException w:name="List Table 7 Colorful Accent 2" w:uiPriority="52"/>
+    <w:lsdException w:name="List Table 1 Light Accent 3" w:uiPriority="46"/>
+    <w:lsdException w:name="List Table 2 Accent 3" w:uiPriority="47"/>
+    <w:lsdException w:name="List Table 3 Accent 3" w:uiPriority="48"/>
+    <w:lsdException w:name="List Table 4 Accent 3" w:uiPriority="49"/>
+    <w:lsdException w:name="List Table 5 Dark Accent 3" w:uiPriority="50"/>
+    <w:lsdException w:name="List Table 6 Colorful Accent 3" w:uiPriority="51"/>
+    <w:lsdException w:name="List Table 7 Colorful Accent 3" w:uiPriority="52"/>
+    <w:lsdException w:name="List Table 1 Light Accent 4" w:uiPriority="46"/>
+    <w:lsdException w:name="List Table 2 Accent 4" w:uiPriority="47"/>
+    <w:lsdException w:name="List Table 3 Accent 4" w:uiPriority="48"/>
+    <w:lsdException w:name="List Table 4 Accent 4" w:uiPriority="49"/>
+    <w:lsdException w:name="List Table 5 Dark Accent 4" w:uiPriority="50"/>
+    <w:lsdException w:name="List Table 6 Colorful Accent 4" w:uiPriority="51"/>
+    <w:lsdException w:name="List Table 7 Colorful Accent 4" w:uiPriority="52"/>
+    <w:lsdException w:name="List Table 1 Light Accent 5" w:uiPriority="46"/>
+    <w:lsdException w:name="List Table 2 Accent 5" w:uiPriority="47"/>
+    <w:lsdException w:name="List Table 3 Accent 5" w:uiPriority="48"/>
+    <w:lsdException w:name="List Table 4 Accent 5" w:uiPriority="49"/>
+    <w:lsdException w:name="List Table 5 Dark Accent 5" w:uiPriority="50"/>
+    <w:lsdException w:name="List Table 6 Colorful Accent 5" w:uiPriority="51"/>
+    <w:lsdException w:name="List Table 7 Colorful Accent 5" w:uiPriority="52"/>
+    <w:lsdException w:name="List Table 1 Light Accent 6" w:uiPriority="46"/>
+    <w:lsdException w:name="List Table 2 Accent 6" w:uiPriority="47"/>
+    <w:lsdException w:name="List Table 3 Accent 6" w:uiPriority="48"/>
+    <w:lsdException w:name="List Table 4 Accent 6" w:uiPriority="49"/>
+    <w:lsdException w:name="List Table 5 Dark Accent 6" w:uiPriority="50"/>
+    <w:lsdException w:name="List Table 6 Colorful Accent 6" w:uiPriority="51"/>
+    <w:lsdException w:name="List Table 7 Colorful Accent 6" w:uiPriority="52"/>
+    <w:lsdException w:name="Mention" w:semiHidden="1" w:unhideWhenUsed="1"/>
+    <w:lsdException w:name="Smart Hyperlink" w:semiHidden="1" w:unhideWhenUsed="1"/>
+    <w:lsdException w:name="Hashtag" w:semiHidden="1" w:unhideWhenUsed="1"/>
+    <w:lsdException w:name="Unresolved Mention" w:semiHidden="1" w:unhideWhenUsed="1"/>
+  </w:latentStyles>
+  <w:style w:type="paragraph" w:default="1" w:styleId="Normal">
+    <w:name w:val="Normal"/>
+    <w:qFormat/>
+  </w:style>
+  <w:style w:type="character" w:default="1" w:styleId="DefaultParagraphFont">
+    <w:name w:val="Default Paragraph Font"/>
+    <w:uiPriority w:val="1"/>
+    <w:semiHidden/>
+    <w:unhideWhenUsed/>
+  </w:style>
+  <w:style w:type="table" w:default="1" w:styleId="TableNormal">
+    <w:name w:val="Normal Table"/>
+    <w:uiPriority w:val="99"/>
+    <w:semiHidden/>
+    <w:unhideWhenUsed/>
+    <w:tblPr>
+      <w:tblInd w:w="0" w:type="dxa"/>
+      <w:tblCellMar>
+        <w:top w:w="0" w:type="dxa"/>
+        <w:left w:w="108" w:type="dxa"/>
+        <w:bottom w:w="0" w:type="dxa"/>
+        <w:right w:w="108" w:type="dxa"/>
+      </w:tblCellMar>
+    </w:tblPr>
+  </w:style>
+  <w:style w:type="numbering" w:default="1" w:styleId="NoList">
+    <w:name w:val="No List"/>
+    <w:uiPriority w:val="99"/>
+    <w:semiHidden/>
+    <w:unhideWhenUsed/>
+  </w:style>
+  <w:style w:type="paragraph" w:customStyle="1" w:styleId="012FA0D732D7486191E056F767E0B4CC">
+    <w:name w:val="012FA0D732D7486191E056F767E0B4CC"/>
+    <w:rsid w:val="0008617B"/>
+  </w:style>
+  <w:style w:type="paragraph" w:customStyle="1" w:styleId="709F3FB524434ACC932C500C96F20B72">
+    <w:name w:val="709F3FB524434ACC932C500C96F20B72"/>
+    <w:rsid w:val="0008617B"/>
+  </w:style>
+  <w:style w:type="paragraph" w:customStyle="1" w:styleId="A92D353E4F074B0B8F306F4677912E12">
+    <w:name w:val="A92D353E4F074B0B8F306F4677912E12"/>
+    <w:rsid w:val="0008617B"/>
+  </w:style>
+  <w:style w:type="paragraph" w:customStyle="1" w:styleId="76AFA8644971403292222903565DC1DD">
+    <w:name w:val="76AFA8644971403292222903565DC1DD"/>
+    <w:rsid w:val="0008617B"/>
+  </w:style>
+  <w:style w:type="paragraph" w:customStyle="1" w:styleId="3BCEC662A9434D7F946062E0A391421D">
+    <w:name w:val="3BCEC662A9434D7F946062E0A391421D"/>
+    <w:rsid w:val="0008617B"/>
+  </w:style>
+</w:styles>
+</file>
+
+<file path=word/glossary/webSettings.xml><?xml version="1.0" encoding="utf-8"?>
+<w:webSettings xmlns:mc="http://schemas.openxmlformats.org/markup-compatibility/2006" xmlns:r="http://schemas.openxmlformats.org/officeDocument/2006/relationships" xmlns:w="http://schemas.openxmlformats.org/wordprocessingml/2006/main" xmlns:w14="http://schemas.microsoft.com/office/word/2010/wordml" xmlns:w15="http://schemas.microsoft.com/office/word/2012/wordml" xmlns:w16cid="http://schemas.microsoft.com/office/word/2016/wordml/cid" xmlns:w16se="http://schemas.microsoft.com/office/word/2015/wordml/symex" mc:Ignorable="w14 w15 w16se w16cid">
+  <w:optimizeForBrowser/>
+  <w:allowPNG/>
+</w:webSettings>
 </file>
 
 <file path=word/theme/theme1.xml><?xml version="1.0" encoding="utf-8"?>
@@ -1828,11 +3225,30 @@
 </file>
 
 <file path=customXml/item1.xml><?xml version="1.0" encoding="utf-8"?>
+<CoverPageProperties xmlns="http://schemas.microsoft.com/office/2006/coverPageProps">
+  <PublishDate>2018-09-26T00:00:00</PublishDate>
+  <Abstract/>
+  <CompanyAddress/>
+  <CompanyPhone/>
+  <CompanyFax/>
+  <CompanyEmail/>
+</CoverPageProperties>
+</file>
+
+<file path=customXml/item2.xml><?xml version="1.0" encoding="utf-8"?>
 <b:Sources xmlns:b="http://schemas.openxmlformats.org/officeDocument/2006/bibliography" xmlns="http://schemas.openxmlformats.org/officeDocument/2006/bibliography" SelectedStyle="\APASixthEditionOfficeOnline.xsl" StyleName="APA" Version="6"/>
 </file>
 
 <file path=customXml/itemProps1.xml><?xml version="1.0" encoding="utf-8"?>
-<ds:datastoreItem xmlns:ds="http://schemas.openxmlformats.org/officeDocument/2006/customXml" ds:itemID="{B7987D0B-EB65-410E-96D0-C1FC10A375D4}">
+<ds:datastoreItem xmlns:ds="http://schemas.openxmlformats.org/officeDocument/2006/customXml" ds:itemID="{55AF091B-3C7A-41E3-B477-F2FDAA23CFDA}">
+  <ds:schemaRefs>
+    <ds:schemaRef ds:uri="http://schemas.microsoft.com/office/2006/coverPageProps"/>
+  </ds:schemaRefs>
+</ds:datastoreItem>
+</file>
+
+<file path=customXml/itemProps2.xml><?xml version="1.0" encoding="utf-8"?>
+<ds:datastoreItem xmlns:ds="http://schemas.openxmlformats.org/officeDocument/2006/customXml" ds:itemID="{0D840B3D-CD7B-4058-89F8-76599D95F20A}">
   <ds:schemaRefs>
     <ds:schemaRef ds:uri="http://schemas.openxmlformats.org/officeDocument/2006/bibliography"/>
   </ds:schemaRefs>

</xml_diff>